<commit_message>
Changes to Refi and Commercial
</commit_message>
<xml_diff>
--- a/SMSF/Purchase - Commercial/11. Guarantee & Indemnity – SMSF Members.docx
+++ b/SMSF/Purchase - Commercial/11. Guarantee & Indemnity – SMSF Members.docx
@@ -892,7 +892,7 @@
     <w:tbl>
       <w:tblPr>
         <w:tblStyle w:val="TableGrid"/>
-        <w:tblW w:w="9209" w:type="dxa"/>
+        <w:tblW w:w="9498" w:type="dxa"/>
         <w:tblBorders>
           <w:insideH w:val="nil"/>
           <w:insideV w:val="nil"/>
@@ -902,10 +902,14 @@
       <w:tblGrid>
         <w:gridCol w:w="2110"/>
         <w:gridCol w:w="1740"/>
-        <w:gridCol w:w="3619"/>
-        <w:gridCol w:w="1740"/>
+        <w:gridCol w:w="5359"/>
+        <w:gridCol w:w="289"/>
       </w:tblGrid>
       <w:tr>
+        <w:trPr>
+          <w:gridAfter w:val="1"/>
+          <w:wAfter w:w="289" w:type="dxa"/>
+        </w:trPr>
         <w:tc>
           <w:tcPr>
             <w:tcW w:w="2110" w:type="dxa"/>
@@ -962,7 +966,6 @@
         <w:tc>
           <w:tcPr>
             <w:tcW w:w="5359" w:type="dxa"/>
-            <w:gridSpan w:val="2"/>
             <w:tcBorders>
               <w:top w:val="single" w:sz="4" w:space="0" w:color="auto"/>
               <w:right w:val="nil"/>
@@ -1002,6 +1005,10 @@
         </w:tc>
       </w:tr>
       <w:tr>
+        <w:trPr>
+          <w:gridAfter w:val="1"/>
+          <w:wAfter w:w="289" w:type="dxa"/>
+        </w:trPr>
         <w:tc>
           <w:tcPr>
             <w:tcW w:w="2110" w:type="dxa"/>
@@ -1101,7 +1108,6 @@
         <w:tc>
           <w:tcPr>
             <w:tcW w:w="5359" w:type="dxa"/>
-            <w:gridSpan w:val="2"/>
             <w:tcBorders>
               <w:right w:val="nil"/>
             </w:tcBorders>
@@ -1125,6 +1131,10 @@
         </w:tc>
       </w:tr>
       <w:tr>
+        <w:trPr>
+          <w:gridAfter w:val="1"/>
+          <w:wAfter w:w="289" w:type="dxa"/>
+        </w:trPr>
         <w:tc>
           <w:tcPr>
             <w:tcW w:w="2110" w:type="dxa"/>
@@ -1172,7 +1182,6 @@
         <w:tc>
           <w:tcPr>
             <w:tcW w:w="5359" w:type="dxa"/>
-            <w:gridSpan w:val="2"/>
             <w:tcBorders>
               <w:right w:val="nil"/>
             </w:tcBorders>
@@ -1204,6 +1213,10 @@
         </w:tc>
       </w:tr>
       <w:tr>
+        <w:trPr>
+          <w:gridAfter w:val="1"/>
+          <w:wAfter w:w="289" w:type="dxa"/>
+        </w:trPr>
         <w:tc>
           <w:tcPr>
             <w:tcW w:w="2110" w:type="dxa"/>
@@ -1248,7 +1261,6 @@
         <w:tc>
           <w:tcPr>
             <w:tcW w:w="5359" w:type="dxa"/>
-            <w:gridSpan w:val="2"/>
             <w:tcBorders>
               <w:bottom w:val="single" w:sz="4" w:space="0" w:color="auto"/>
               <w:right w:val="nil"/>
@@ -1269,6 +1281,10 @@
         </w:tc>
       </w:tr>
       <w:tr>
+        <w:trPr>
+          <w:gridAfter w:val="1"/>
+          <w:wAfter w:w="289" w:type="dxa"/>
+        </w:trPr>
         <w:tc>
           <w:tcPr>
             <w:tcW w:w="2110" w:type="dxa"/>
@@ -1327,7 +1343,6 @@
         <w:tc>
           <w:tcPr>
             <w:tcW w:w="5359" w:type="dxa"/>
-            <w:gridSpan w:val="2"/>
             <w:tcBorders>
               <w:top w:val="single" w:sz="4" w:space="0" w:color="auto"/>
               <w:bottom w:val="nil"/>
@@ -1376,6 +1391,1016 @@
               </w:rPr>
               <w:t>Australian Credit Licence 482240</w:t>
             </w:r>
+          </w:p>
+        </w:tc>
+      </w:tr>
+      <w:tr>
+        <w:trPr>
+          <w:gridAfter w:val="1"/>
+          <w:wAfter w:w="289" w:type="dxa"/>
+        </w:trPr>
+        <w:tc>
+          <w:tcPr>
+            <w:tcW w:w="2110" w:type="dxa"/>
+            <w:tcBorders>
+              <w:top w:val="nil"/>
+              <w:left w:val="nil"/>
+              <w:bottom w:val="nil"/>
+              <w:right w:val="single" w:sz="4" w:space="0" w:color="auto"/>
+            </w:tcBorders>
+          </w:tcPr>
+          <w:p>
+            <w:pPr>
+              <w:tabs>
+                <w:tab w:val="left" w:pos="540"/>
+              </w:tabs>
+              <w:rPr>
+                <w:rFonts w:cs="Arial"/>
+                <w:b/>
+              </w:rPr>
+            </w:pPr>
+          </w:p>
+        </w:tc>
+        <w:tc>
+          <w:tcPr>
+            <w:tcW w:w="1740" w:type="dxa"/>
+            <w:tcBorders>
+              <w:top w:val="nil"/>
+              <w:left w:val="single" w:sz="4" w:space="0" w:color="auto"/>
+              <w:bottom w:val="nil"/>
+            </w:tcBorders>
+          </w:tcPr>
+          <w:p>
+            <w:pPr>
+              <w:tabs>
+                <w:tab w:val="left" w:pos="540"/>
+              </w:tabs>
+              <w:rPr>
+                <w:rFonts w:cs="Arial"/>
+              </w:rPr>
+            </w:pPr>
+            <w:r>
+              <w:rPr>
+                <w:rFonts w:cs="Arial"/>
+              </w:rPr>
+              <w:t>ACN:</w:t>
+            </w:r>
+          </w:p>
+        </w:tc>
+        <w:tc>
+          <w:tcPr>
+            <w:tcW w:w="5359" w:type="dxa"/>
+            <w:tcBorders>
+              <w:top w:val="nil"/>
+              <w:bottom w:val="nil"/>
+              <w:right w:val="nil"/>
+            </w:tcBorders>
+          </w:tcPr>
+          <w:p>
+            <w:pPr>
+              <w:tabs>
+                <w:tab w:val="left" w:pos="540"/>
+              </w:tabs>
+              <w:rPr>
+                <w:rFonts w:cs="Arial"/>
+                <w:spacing w:val="-3"/>
+              </w:rPr>
+            </w:pPr>
+            <w:r>
+              <w:rPr>
+                <w:rFonts w:cs="Arial"/>
+                <w:spacing w:val="-3"/>
+              </w:rPr>
+              <w:t>609 155 688</w:t>
+            </w:r>
+          </w:p>
+        </w:tc>
+      </w:tr>
+      <w:tr>
+        <w:trPr>
+          <w:gridAfter w:val="1"/>
+          <w:wAfter w:w="289" w:type="dxa"/>
+        </w:trPr>
+        <w:tc>
+          <w:tcPr>
+            <w:tcW w:w="2110" w:type="dxa"/>
+            <w:tcBorders>
+              <w:top w:val="nil"/>
+              <w:left w:val="nil"/>
+              <w:bottom w:val="nil"/>
+              <w:right w:val="single" w:sz="4" w:space="0" w:color="auto"/>
+            </w:tcBorders>
+          </w:tcPr>
+          <w:p>
+            <w:pPr>
+              <w:tabs>
+                <w:tab w:val="left" w:pos="540"/>
+              </w:tabs>
+              <w:rPr>
+                <w:rFonts w:cs="Arial"/>
+                <w:b/>
+              </w:rPr>
+            </w:pPr>
+          </w:p>
+        </w:tc>
+        <w:tc>
+          <w:tcPr>
+            <w:tcW w:w="1740" w:type="dxa"/>
+            <w:tcBorders>
+              <w:top w:val="nil"/>
+              <w:left w:val="single" w:sz="4" w:space="0" w:color="auto"/>
+              <w:bottom w:val="nil"/>
+            </w:tcBorders>
+          </w:tcPr>
+          <w:p>
+            <w:pPr>
+              <w:tabs>
+                <w:tab w:val="left" w:pos="540"/>
+              </w:tabs>
+              <w:rPr>
+                <w:rFonts w:cs="Arial"/>
+              </w:rPr>
+            </w:pPr>
+            <w:r>
+              <w:rPr>
+                <w:rFonts w:cs="Arial"/>
+              </w:rPr>
+              <w:t>Address:</w:t>
+            </w:r>
+          </w:p>
+        </w:tc>
+        <w:tc>
+          <w:tcPr>
+            <w:tcW w:w="5359" w:type="dxa"/>
+            <w:tcBorders>
+              <w:top w:val="nil"/>
+              <w:bottom w:val="nil"/>
+              <w:right w:val="nil"/>
+            </w:tcBorders>
+          </w:tcPr>
+          <w:p>
+            <w:pPr>
+              <w:tabs>
+                <w:tab w:val="left" w:pos="540"/>
+              </w:tabs>
+              <w:rPr>
+                <w:rFonts w:cs="Arial"/>
+                <w:spacing w:val="-3"/>
+              </w:rPr>
+            </w:pPr>
+            <w:r>
+              <w:rPr>
+                <w:rFonts w:cs="Arial"/>
+                <w:spacing w:val="-3"/>
+              </w:rPr>
+              <w:t>Level 1, 274 Coventry Street, South Melbourne VIC 3205</w:t>
+            </w:r>
+          </w:p>
+        </w:tc>
+      </w:tr>
+      <w:tr>
+        <w:trPr>
+          <w:gridAfter w:val="1"/>
+          <w:wAfter w:w="289" w:type="dxa"/>
+        </w:trPr>
+        <w:tc>
+          <w:tcPr>
+            <w:tcW w:w="2110" w:type="dxa"/>
+            <w:tcBorders>
+              <w:top w:val="nil"/>
+              <w:left w:val="nil"/>
+              <w:bottom w:val="nil"/>
+              <w:right w:val="single" w:sz="4" w:space="0" w:color="auto"/>
+            </w:tcBorders>
+          </w:tcPr>
+          <w:p>
+            <w:pPr>
+              <w:tabs>
+                <w:tab w:val="left" w:pos="540"/>
+              </w:tabs>
+              <w:rPr>
+                <w:rFonts w:cs="Arial"/>
+                <w:b/>
+              </w:rPr>
+            </w:pPr>
+          </w:p>
+        </w:tc>
+        <w:tc>
+          <w:tcPr>
+            <w:tcW w:w="1740" w:type="dxa"/>
+            <w:tcBorders>
+              <w:top w:val="nil"/>
+              <w:left w:val="single" w:sz="4" w:space="0" w:color="auto"/>
+              <w:bottom w:val="nil"/>
+            </w:tcBorders>
+          </w:tcPr>
+          <w:p>
+            <w:pPr>
+              <w:tabs>
+                <w:tab w:val="left" w:pos="540"/>
+              </w:tabs>
+              <w:rPr>
+                <w:rFonts w:cs="Arial"/>
+              </w:rPr>
+            </w:pPr>
+            <w:r>
+              <w:rPr>
+                <w:rFonts w:cs="Arial"/>
+              </w:rPr>
+              <w:t>Email</w:t>
+            </w:r>
+            <w:r>
+              <w:rPr>
+                <w:rFonts w:cs="Arial"/>
+              </w:rPr>
+              <w:t>:</w:t>
+            </w:r>
+          </w:p>
+        </w:tc>
+        <w:tc>
+          <w:tcPr>
+            <w:tcW w:w="5359" w:type="dxa"/>
+            <w:tcBorders>
+              <w:top w:val="nil"/>
+              <w:bottom w:val="nil"/>
+              <w:right w:val="nil"/>
+            </w:tcBorders>
+          </w:tcPr>
+          <w:p>
+            <w:pPr>
+              <w:tabs>
+                <w:tab w:val="left" w:pos="540"/>
+              </w:tabs>
+              <w:rPr>
+                <w:rFonts w:cs="Arial"/>
+                <w:b/>
+                <w:spacing w:val="-3"/>
+              </w:rPr>
+            </w:pPr>
+            <w:r>
+              <w:rPr>
+                <w:rFonts w:cs="Arial"/>
+              </w:rPr>
+              <w:t>info@bc</w:t>
+            </w:r>
+            <w:r>
+              <w:rPr>
+                <w:rFonts w:cs="Arial"/>
+              </w:rPr>
+              <w:t>invest.co</w:t>
+            </w:r>
+          </w:p>
+        </w:tc>
+      </w:tr>
+      <w:tr>
+        <w:trPr>
+          <w:gridAfter w:val="1"/>
+          <w:wAfter w:w="289" w:type="dxa"/>
+        </w:trPr>
+        <w:tc>
+          <w:tcPr>
+            <w:tcW w:w="2110" w:type="dxa"/>
+            <w:tcBorders>
+              <w:top w:val="nil"/>
+              <w:left w:val="nil"/>
+              <w:bottom w:val="single" w:sz="4" w:space="0" w:color="auto"/>
+              <w:right w:val="single" w:sz="4" w:space="0" w:color="auto"/>
+            </w:tcBorders>
+          </w:tcPr>
+          <w:p>
+            <w:pPr>
+              <w:tabs>
+                <w:tab w:val="left" w:pos="540"/>
+              </w:tabs>
+              <w:rPr>
+                <w:rFonts w:cs="Arial"/>
+                <w:b/>
+              </w:rPr>
+            </w:pPr>
+          </w:p>
+        </w:tc>
+        <w:tc>
+          <w:tcPr>
+            <w:tcW w:w="1740" w:type="dxa"/>
+            <w:tcBorders>
+              <w:top w:val="nil"/>
+              <w:left w:val="single" w:sz="4" w:space="0" w:color="auto"/>
+              <w:bottom w:val="single" w:sz="4" w:space="0" w:color="auto"/>
+            </w:tcBorders>
+          </w:tcPr>
+          <w:p>
+            <w:pPr>
+              <w:tabs>
+                <w:tab w:val="left" w:pos="540"/>
+              </w:tabs>
+              <w:rPr>
+                <w:rFonts w:cs="Arial"/>
+                <w:b/>
+              </w:rPr>
+            </w:pPr>
+          </w:p>
+        </w:tc>
+        <w:tc>
+          <w:tcPr>
+            <w:tcW w:w="5359" w:type="dxa"/>
+            <w:tcBorders>
+              <w:top w:val="nil"/>
+              <w:bottom w:val="single" w:sz="4" w:space="0" w:color="auto"/>
+              <w:right w:val="nil"/>
+            </w:tcBorders>
+          </w:tcPr>
+          <w:p>
+            <w:pPr>
+              <w:tabs>
+                <w:tab w:val="left" w:pos="540"/>
+              </w:tabs>
+              <w:rPr>
+                <w:rFonts w:cs="Arial"/>
+                <w:b/>
+                <w:spacing w:val="-3"/>
+              </w:rPr>
+            </w:pPr>
+          </w:p>
+        </w:tc>
+      </w:tr>
+      <w:tr>
+        <w:trPr>
+          <w:gridAfter w:val="1"/>
+          <w:wAfter w:w="289" w:type="dxa"/>
+        </w:trPr>
+        <w:tc>
+          <w:tcPr>
+            <w:tcW w:w="2110" w:type="dxa"/>
+            <w:tcBorders>
+              <w:top w:val="single" w:sz="4" w:space="0" w:color="auto"/>
+              <w:left w:val="nil"/>
+              <w:bottom w:val="nil"/>
+              <w:right w:val="single" w:sz="4" w:space="0" w:color="auto"/>
+            </w:tcBorders>
+          </w:tcPr>
+          <w:p>
+            <w:pPr>
+              <w:tabs>
+                <w:tab w:val="left" w:pos="540"/>
+              </w:tabs>
+              <w:rPr>
+                <w:rFonts w:cs="Arial"/>
+                <w:b/>
+              </w:rPr>
+            </w:pPr>
+            <w:r>
+              <w:rPr>
+                <w:rFonts w:cs="Arial"/>
+                <w:b/>
+              </w:rPr>
+              <w:t>Borrower</w:t>
+            </w:r>
+          </w:p>
+        </w:tc>
+        <w:tc>
+          <w:tcPr>
+            <w:tcW w:w="1740" w:type="dxa"/>
+            <w:tcBorders>
+              <w:top w:val="single" w:sz="4" w:space="0" w:color="auto"/>
+              <w:left w:val="single" w:sz="4" w:space="0" w:color="auto"/>
+              <w:bottom w:val="nil"/>
+            </w:tcBorders>
+          </w:tcPr>
+          <w:p>
+            <w:pPr>
+              <w:tabs>
+                <w:tab w:val="left" w:pos="540"/>
+              </w:tabs>
+              <w:spacing w:after="115"/>
+              <w:rPr>
+                <w:rFonts w:cs="Arial"/>
+              </w:rPr>
+            </w:pPr>
+            <w:r>
+              <w:rPr>
+                <w:rFonts w:cs="Arial"/>
+              </w:rPr>
+              <w:t xml:space="preserve">Name: </w:t>
+            </w:r>
+          </w:p>
+        </w:tc>
+        <w:tc>
+          <w:tcPr>
+            <w:tcW w:w="5359" w:type="dxa"/>
+            <w:tcBorders>
+              <w:top w:val="single" w:sz="4" w:space="0" w:color="auto"/>
+              <w:bottom w:val="nil"/>
+              <w:right w:val="nil"/>
+            </w:tcBorders>
+          </w:tcPr>
+          <w:p>
+            <w:pPr>
+              <w:tabs>
+                <w:tab w:val="left" w:pos="540"/>
+              </w:tabs>
+              <w:spacing w:after="115"/>
+              <w:rPr>
+                <w:rFonts w:cs="Arial"/>
+                <w:b/>
+                <w:spacing w:val="-3"/>
+              </w:rPr>
+            </w:pPr>
+            <w:r>
+              <w:rPr>
+                <w:rFonts w:cs="Arial"/>
+                <w:caps/>
+                <w:noProof/>
+              </w:rPr>
+              <w:t xml:space="preserve">{{ </w:t>
+            </w:r>
+            <w:r>
+              <w:rPr>
+                <w:rFonts w:cs="Arial"/>
+                <w:caps/>
+                <w:noProof/>
+              </w:rPr>
+              <w:t>BORDET1FULLNAMESAL</w:t>
+            </w:r>
+            <w:r>
+              <w:rPr>
+                <w:rFonts w:cs="Arial"/>
+                <w:caps/>
+                <w:noProof/>
+              </w:rPr>
+              <w:t xml:space="preserve"> }}</w:t>
+            </w:r>
+            <w:r>
+              <w:rPr>
+                <w:rFonts w:cs="Arial"/>
+                <w:caps/>
+                <w:noProof/>
+              </w:rPr>
+              <w:t xml:space="preserve"> </w:t>
+            </w:r>
+            <w:r>
+              <w:rPr>
+                <w:rFonts w:cs="Arial"/>
+                <w:caps/>
+                <w:noProof/>
+              </w:rPr>
+              <w:t xml:space="preserve">ATF </w:t>
+            </w:r>
+            <w:r>
+              <w:rPr>
+                <w:rFonts w:cs="Arial"/>
+                <w:caps/>
+                <w:noProof/>
+              </w:rPr>
+              <w:t xml:space="preserve">{{ </w:t>
+            </w:r>
+            <w:r>
+              <w:rPr>
+                <w:rFonts w:cs="Arial"/>
+                <w:caps/>
+                <w:noProof/>
+              </w:rPr>
+              <w:t>BORDET1TRUSTNAME</w:t>
+            </w:r>
+            <w:r>
+              <w:rPr>
+                <w:rFonts w:cs="Arial"/>
+                <w:caps/>
+                <w:noProof/>
+              </w:rPr>
+              <w:t xml:space="preserve"> }}</w:t>
+            </w:r>
+          </w:p>
+        </w:tc>
+      </w:tr>
+      <w:tr>
+        <w:trPr>
+          <w:gridAfter w:val="1"/>
+          <w:wAfter w:w="289" w:type="dxa"/>
+        </w:trPr>
+        <w:tc>
+          <w:tcPr>
+            <w:tcW w:w="2110" w:type="dxa"/>
+            <w:tcBorders>
+              <w:top w:val="nil"/>
+              <w:left w:val="nil"/>
+              <w:bottom w:val="nil"/>
+              <w:right w:val="single" w:sz="4" w:space="0" w:color="auto"/>
+            </w:tcBorders>
+          </w:tcPr>
+          <w:p>
+            <w:pPr>
+              <w:tabs>
+                <w:tab w:val="left" w:pos="540"/>
+              </w:tabs>
+              <w:rPr>
+                <w:rFonts w:cs="Arial"/>
+                <w:b/>
+              </w:rPr>
+            </w:pPr>
+          </w:p>
+        </w:tc>
+        <w:tc>
+          <w:tcPr>
+            <w:tcW w:w="1740" w:type="dxa"/>
+            <w:tcBorders>
+              <w:top w:val="nil"/>
+              <w:left w:val="single" w:sz="4" w:space="0" w:color="auto"/>
+              <w:bottom w:val="nil"/>
+            </w:tcBorders>
+          </w:tcPr>
+          <w:p>
+            <w:pPr>
+              <w:tabs>
+                <w:tab w:val="left" w:pos="540"/>
+              </w:tabs>
+              <w:spacing w:after="115"/>
+              <w:rPr>
+                <w:rFonts w:cs="Arial"/>
+              </w:rPr>
+            </w:pPr>
+            <w:r>
+              <w:rPr>
+                <w:rFonts w:cs="Arial"/>
+              </w:rPr>
+              <w:t>ACN:</w:t>
+            </w:r>
+          </w:p>
+        </w:tc>
+        <w:tc>
+          <w:tcPr>
+            <w:tcW w:w="5359" w:type="dxa"/>
+            <w:tcBorders>
+              <w:top w:val="nil"/>
+              <w:bottom w:val="nil"/>
+              <w:right w:val="nil"/>
+            </w:tcBorders>
+          </w:tcPr>
+          <w:p>
+            <w:pPr>
+              <w:tabs>
+                <w:tab w:val="left" w:pos="540"/>
+              </w:tabs>
+              <w:spacing w:after="115"/>
+              <w:rPr>
+                <w:rFonts w:cs="Arial"/>
+                <w:spacing w:val="-3"/>
+              </w:rPr>
+            </w:pPr>
+            <w:r>
+              <w:rPr>
+                <w:rFonts w:cs="Arial"/>
+                <w:caps/>
+                <w:noProof/>
+              </w:rPr>
+              <w:t xml:space="preserve">{{ </w:t>
+            </w:r>
+            <w:r>
+              <w:rPr>
+                <w:rFonts w:cs="Arial"/>
+                <w:caps/>
+                <w:noProof/>
+              </w:rPr>
+              <w:t>BORDET1ACN</w:t>
+            </w:r>
+            <w:r>
+              <w:rPr>
+                <w:rFonts w:cs="Arial"/>
+                <w:caps/>
+                <w:noProof/>
+              </w:rPr>
+              <w:t xml:space="preserve"> }}</w:t>
+            </w:r>
+          </w:p>
+        </w:tc>
+      </w:tr>
+      <w:tr>
+        <w:trPr>
+          <w:gridAfter w:val="1"/>
+          <w:wAfter w:w="289" w:type="dxa"/>
+        </w:trPr>
+        <w:tc>
+          <w:tcPr>
+            <w:tcW w:w="2110" w:type="dxa"/>
+            <w:tcBorders>
+              <w:left w:val="nil"/>
+              <w:right w:val="single" w:sz="4" w:space="0" w:color="auto"/>
+            </w:tcBorders>
+          </w:tcPr>
+          <w:p>
+            <w:pPr>
+              <w:tabs>
+                <w:tab w:val="left" w:pos="540"/>
+              </w:tabs>
+              <w:rPr>
+                <w:rFonts w:cs="Arial"/>
+                <w:b/>
+              </w:rPr>
+            </w:pPr>
+          </w:p>
+        </w:tc>
+        <w:tc>
+          <w:tcPr>
+            <w:tcW w:w="1740" w:type="dxa"/>
+            <w:tcBorders>
+              <w:left w:val="single" w:sz="4" w:space="0" w:color="auto"/>
+            </w:tcBorders>
+          </w:tcPr>
+          <w:p>
+            <w:pPr>
+              <w:tabs>
+                <w:tab w:val="left" w:pos="540"/>
+              </w:tabs>
+              <w:spacing w:after="115"/>
+              <w:rPr>
+                <w:rFonts w:cs="Arial"/>
+              </w:rPr>
+            </w:pPr>
+            <w:r>
+              <w:rPr>
+                <w:rFonts w:cs="Arial"/>
+              </w:rPr>
+              <w:t>Address:</w:t>
+            </w:r>
+          </w:p>
+        </w:tc>
+        <w:tc>
+          <w:tcPr>
+            <w:tcW w:w="5359" w:type="dxa"/>
+            <w:tcBorders>
+              <w:right w:val="nil"/>
+            </w:tcBorders>
+          </w:tcPr>
+          <w:p>
+            <w:pPr>
+              <w:tabs>
+                <w:tab w:val="left" w:pos="540"/>
+              </w:tabs>
+              <w:spacing w:after="115"/>
+              <w:rPr>
+                <w:rFonts w:cs="Arial"/>
+                <w:b/>
+                <w:spacing w:val="-3"/>
+              </w:rPr>
+            </w:pPr>
+            <w:r>
+              <w:rPr>
+                <w:rFonts w:cs="Arial"/>
+                <w:caps/>
+                <w:noProof/>
+              </w:rPr>
+              <w:t xml:space="preserve">{{ </w:t>
+            </w:r>
+            <w:r>
+              <w:rPr>
+                <w:rFonts w:cs="Arial"/>
+                <w:caps/>
+                <w:noProof/>
+              </w:rPr>
+              <w:t>BORDET1ADDRESSLINE1</w:t>
+            </w:r>
+            <w:r>
+              <w:rPr>
+                <w:rFonts w:cs="Arial"/>
+                <w:caps/>
+                <w:noProof/>
+              </w:rPr>
+              <w:t xml:space="preserve"> }}</w:t>
+            </w:r>
+            <w:r>
+              <w:rPr>
+                <w:rFonts w:cs="Arial"/>
+                <w:caps/>
+                <w:noProof/>
+              </w:rPr>
+              <w:t xml:space="preserve">, </w:t>
+            </w:r>
+            <w:r>
+              <w:rPr>
+                <w:rFonts w:cs="Arial"/>
+                <w:caps/>
+                <w:noProof/>
+              </w:rPr>
+              <w:t xml:space="preserve">{{ </w:t>
+            </w:r>
+            <w:r>
+              <w:rPr>
+                <w:rFonts w:cs="Arial"/>
+                <w:caps/>
+                <w:noProof/>
+              </w:rPr>
+              <w:t>BORDET1SUBURB</w:t>
+            </w:r>
+            <w:r>
+              <w:rPr>
+                <w:rFonts w:cs="Arial"/>
+                <w:caps/>
+                <w:noProof/>
+              </w:rPr>
+              <w:t xml:space="preserve"> }}</w:t>
+            </w:r>
+            <w:r>
+              <w:rPr>
+                <w:rFonts w:cs="Arial"/>
+                <w:caps/>
+                <w:noProof/>
+              </w:rPr>
+              <w:t xml:space="preserve"> </w:t>
+            </w:r>
+            <w:r>
+              <w:rPr>
+                <w:rFonts w:cs="Arial"/>
+                <w:caps/>
+                <w:noProof/>
+              </w:rPr>
+              <w:t xml:space="preserve">{{ </w:t>
+            </w:r>
+            <w:r>
+              <w:rPr>
+                <w:rFonts w:cs="Arial"/>
+                <w:caps/>
+                <w:noProof/>
+              </w:rPr>
+              <w:t>BORDET1STATE</w:t>
+            </w:r>
+            <w:r>
+              <w:rPr>
+                <w:rFonts w:cs="Arial"/>
+                <w:caps/>
+                <w:noProof/>
+              </w:rPr>
+              <w:t xml:space="preserve"> }}</w:t>
+            </w:r>
+            <w:r>
+              <w:rPr>
+                <w:rFonts w:cs="Arial"/>
+                <w:caps/>
+                <w:noProof/>
+              </w:rPr>
+              <w:t xml:space="preserve"> </w:t>
+            </w:r>
+            <w:r>
+              <w:rPr>
+                <w:rFonts w:cs="Arial"/>
+                <w:caps/>
+                <w:noProof/>
+              </w:rPr>
+              <w:t xml:space="preserve">{{ </w:t>
+            </w:r>
+            <w:r>
+              <w:rPr>
+                <w:rFonts w:cs="Arial"/>
+                <w:caps/>
+                <w:noProof/>
+              </w:rPr>
+              <w:t>BORDET1POSTCODE</w:t>
+            </w:r>
+            <w:r>
+              <w:rPr>
+                <w:rFonts w:cs="Arial"/>
+                <w:caps/>
+                <w:noProof/>
+              </w:rPr>
+              <w:t xml:space="preserve"> }}</w:t>
+            </w:r>
+          </w:p>
+        </w:tc>
+      </w:tr>
+      <w:tr>
+        <w:trPr>
+          <w:gridAfter w:val="1"/>
+          <w:wAfter w:w="289" w:type="dxa"/>
+        </w:trPr>
+        <w:tc>
+          <w:tcPr>
+            <w:tcW w:w="2110" w:type="dxa"/>
+            <w:tcBorders>
+              <w:left w:val="nil"/>
+              <w:right w:val="single" w:sz="4" w:space="0" w:color="auto"/>
+            </w:tcBorders>
+          </w:tcPr>
+          <w:p>
+            <w:pPr>
+              <w:tabs>
+                <w:tab w:val="left" w:pos="540"/>
+              </w:tabs>
+              <w:rPr>
+                <w:rFonts w:cs="Arial"/>
+                <w:b/>
+              </w:rPr>
+            </w:pPr>
+          </w:p>
+        </w:tc>
+        <w:tc>
+          <w:tcPr>
+            <w:tcW w:w="1740" w:type="dxa"/>
+            <w:tcBorders>
+              <w:left w:val="single" w:sz="4" w:space="0" w:color="auto"/>
+            </w:tcBorders>
+          </w:tcPr>
+          <w:p>
+            <w:pPr>
+              <w:tabs>
+                <w:tab w:val="left" w:pos="540"/>
+              </w:tabs>
+              <w:spacing w:after="115"/>
+              <w:rPr>
+                <w:rFonts w:cs="Arial"/>
+              </w:rPr>
+            </w:pPr>
+            <w:r>
+              <w:rPr>
+                <w:rFonts w:cs="Arial"/>
+              </w:rPr>
+              <w:t>Email:</w:t>
+            </w:r>
+          </w:p>
+        </w:tc>
+        <w:tc>
+          <w:tcPr>
+            <w:tcW w:w="5359" w:type="dxa"/>
+            <w:tcBorders>
+              <w:right w:val="nil"/>
+            </w:tcBorders>
+          </w:tcPr>
+          <w:p>
+            <w:pPr>
+              <w:tabs>
+                <w:tab w:val="left" w:pos="540"/>
+              </w:tabs>
+              <w:spacing w:after="115"/>
+              <w:rPr>
+                <w:rFonts w:cs="Arial"/>
+                <w:spacing w:val="-3"/>
+              </w:rPr>
+            </w:pPr>
+            <w:r>
+              <w:rPr>
+                <w:rFonts w:cs="Arial"/>
+                <w:caps/>
+                <w:noProof/>
+              </w:rPr>
+              <w:t xml:space="preserve">{{ </w:t>
+            </w:r>
+            <w:r>
+              <w:rPr>
+                <w:rFonts w:cs="Arial"/>
+                <w:caps/>
+                <w:noProof/>
+              </w:rPr>
+              <w:t>BORDET1EMAILADDRESS</w:t>
+            </w:r>
+            <w:r>
+              <w:rPr>
+                <w:rFonts w:cs="Arial"/>
+                <w:caps/>
+                <w:noProof/>
+              </w:rPr>
+              <w:t xml:space="preserve"> }}</w:t>
+            </w:r>
+          </w:p>
+        </w:tc>
+      </w:tr>
+      <w:tr>
+        <w:trPr>
+          <w:gridAfter w:val="1"/>
+          <w:wAfter w:w="289" w:type="dxa"/>
+          <w:trHeight w:val="73"/>
+        </w:trPr>
+        <w:tc>
+          <w:tcPr>
+            <w:tcW w:w="2110" w:type="dxa"/>
+            <w:tcBorders>
+              <w:left w:val="nil"/>
+              <w:bottom w:val="nil"/>
+              <w:right w:val="single" w:sz="4" w:space="0" w:color="auto"/>
+            </w:tcBorders>
+          </w:tcPr>
+          <w:p>
+            <w:pPr>
+              <w:tabs>
+                <w:tab w:val="left" w:pos="540"/>
+              </w:tabs>
+              <w:rPr>
+                <w:rFonts w:cs="Arial"/>
+                <w:b/>
+              </w:rPr>
+            </w:pPr>
+          </w:p>
+        </w:tc>
+        <w:tc>
+          <w:tcPr>
+            <w:tcW w:w="1740" w:type="dxa"/>
+            <w:tcBorders>
+              <w:left w:val="single" w:sz="4" w:space="0" w:color="auto"/>
+              <w:bottom w:val="nil"/>
+            </w:tcBorders>
+          </w:tcPr>
+          <w:p>
+            <w:pPr>
+              <w:tabs>
+                <w:tab w:val="left" w:pos="540"/>
+              </w:tabs>
+              <w:spacing w:after="115"/>
+              <w:rPr>
+                <w:rFonts w:cs="Arial"/>
+                <w:b/>
+              </w:rPr>
+            </w:pPr>
+          </w:p>
+        </w:tc>
+        <w:tc>
+          <w:tcPr>
+            <w:tcW w:w="5359" w:type="dxa"/>
+            <w:tcBorders>
+              <w:bottom w:val="nil"/>
+              <w:right w:val="nil"/>
+            </w:tcBorders>
+          </w:tcPr>
+          <w:p>
+            <w:pPr>
+              <w:tabs>
+                <w:tab w:val="left" w:pos="540"/>
+              </w:tabs>
+              <w:spacing w:after="115"/>
+              <w:rPr>
+                <w:rFonts w:cs="Arial"/>
+                <w:b/>
+                <w:spacing w:val="-3"/>
+              </w:rPr>
+            </w:pPr>
+          </w:p>
+        </w:tc>
+      </w:tr>
+      <w:tr>
+        <w:trPr>
+          <w:gridAfter w:val="1"/>
+          <w:wAfter w:w="289" w:type="dxa"/>
+        </w:trPr>
+        <w:tc>
+          <w:tcPr>
+            <w:tcW w:w="2110" w:type="dxa"/>
+            <w:tcBorders>
+              <w:top w:val="nil"/>
+              <w:left w:val="nil"/>
+              <w:bottom w:val="single" w:sz="4" w:space="0" w:color="auto"/>
+              <w:right w:val="single" w:sz="4" w:space="0" w:color="auto"/>
+            </w:tcBorders>
+          </w:tcPr>
+          <w:p>
+            <w:pPr>
+              <w:tabs>
+                <w:tab w:val="left" w:pos="540"/>
+              </w:tabs>
+              <w:rPr>
+                <w:rFonts w:cs="Arial"/>
+                <w:b/>
+              </w:rPr>
+            </w:pPr>
+          </w:p>
+        </w:tc>
+        <w:tc>
+          <w:tcPr>
+            <w:tcW w:w="1740" w:type="dxa"/>
+            <w:tcBorders>
+              <w:top w:val="nil"/>
+              <w:left w:val="single" w:sz="4" w:space="0" w:color="auto"/>
+              <w:bottom w:val="single" w:sz="4" w:space="0" w:color="auto"/>
+              <w:right w:val="nil"/>
+            </w:tcBorders>
+          </w:tcPr>
+          <w:p>
+            <w:pPr>
+              <w:tabs>
+                <w:tab w:val="left" w:pos="540"/>
+              </w:tabs>
+              <w:spacing w:after="115"/>
+              <w:rPr>
+                <w:rFonts w:cs="Arial"/>
+              </w:rPr>
+            </w:pPr>
+          </w:p>
+        </w:tc>
+        <w:tc>
+          <w:tcPr>
+            <w:tcW w:w="5359" w:type="dxa"/>
+            <w:tcBorders>
+              <w:top w:val="nil"/>
+              <w:left w:val="nil"/>
+              <w:bottom w:val="single" w:sz="4" w:space="0" w:color="auto"/>
+              <w:right w:val="nil"/>
+            </w:tcBorders>
+          </w:tcPr>
+          <w:p>
+            <w:pPr>
+              <w:tabs>
+                <w:tab w:val="left" w:pos="540"/>
+              </w:tabs>
+              <w:spacing w:after="115"/>
+              <w:rPr>
+                <w:rFonts w:cs="Arial"/>
+                <w:noProof/>
+              </w:rPr>
+            </w:pPr>
           </w:p>
         </w:tc>
       </w:tr>
@@ -1404,34 +2429,8 @@
         </w:tc>
         <w:tc>
           <w:tcPr>
-            <w:tcW w:w="1740" w:type="dxa"/>
-            <w:tcBorders>
-              <w:top w:val="nil"/>
-              <w:left w:val="single" w:sz="4" w:space="0" w:color="auto"/>
-              <w:bottom w:val="nil"/>
-            </w:tcBorders>
-          </w:tcPr>
-          <w:p>
-            <w:pPr>
-              <w:tabs>
-                <w:tab w:val="left" w:pos="540"/>
-              </w:tabs>
-              <w:rPr>
-                <w:rFonts w:cs="Arial"/>
-              </w:rPr>
-            </w:pPr>
-            <w:r>
-              <w:rPr>
-                <w:rFonts w:cs="Arial"/>
-              </w:rPr>
-              <w:t>ACN:</w:t>
-            </w:r>
-          </w:p>
-        </w:tc>
-        <w:tc>
-          <w:tcPr>
-            <w:tcW w:w="5359" w:type="dxa"/>
-            <w:gridSpan w:val="2"/>
+            <w:tcW w:w="7388" w:type="dxa"/>
+            <w:gridSpan w:val="3"/>
             <w:tcBorders>
               <w:top w:val="nil"/>
               <w:bottom w:val="nil"/>
@@ -1445,20 +2444,22 @@
               </w:tabs>
               <w:rPr>
                 <w:rFonts w:cs="Arial"/>
-                <w:spacing w:val="-3"/>
+                <w:noProof/>
               </w:rPr>
             </w:pPr>
             <w:r>
               <w:rPr>
                 <w:rFonts w:cs="Arial"/>
-                <w:spacing w:val="-3"/>
-              </w:rPr>
-              <w:t>609 155 688</w:t>
+              </w:rPr>
+              <w:t>{%tr for director in directors %}</w:t>
             </w:r>
           </w:p>
         </w:tc>
       </w:tr>
       <w:tr>
+        <w:trPr>
+          <w:trHeight w:val="1693"/>
+        </w:trPr>
         <w:tc>
           <w:tcPr>
             <w:tcW w:w="2110" w:type="dxa"/>
@@ -1479,38 +2480,47 @@
                 <w:b/>
               </w:rPr>
             </w:pPr>
+            <w:bookmarkStart w:id="1" w:name="_Hlk209532433"/>
+            <w:proofErr w:type="gramStart"/>
+            <w:r>
+              <w:rPr>
+                <w:rFonts w:cs="Arial"/>
+                <w:b/>
+              </w:rPr>
+              <w:t>{{ "</w:t>
+            </w:r>
+            <w:proofErr w:type="gramEnd"/>
+            <w:r>
+              <w:rPr>
+                <w:rFonts w:cs="Arial"/>
+                <w:b/>
+              </w:rPr>
+              <w:t xml:space="preserve">Guarantor\n(you)" if </w:t>
+            </w:r>
+            <w:proofErr w:type="spellStart"/>
+            <w:proofErr w:type="gramStart"/>
+            <w:r>
+              <w:rPr>
+                <w:rFonts w:cs="Arial"/>
+                <w:b/>
+              </w:rPr>
+              <w:t>loop.first</w:t>
+            </w:r>
+            <w:proofErr w:type="spellEnd"/>
+            <w:proofErr w:type="gramEnd"/>
+            <w:r>
+              <w:rPr>
+                <w:rFonts w:cs="Arial"/>
+                <w:b/>
+              </w:rPr>
+              <w:t xml:space="preserve"> else "" }}</w:t>
+            </w:r>
           </w:p>
         </w:tc>
         <w:tc>
           <w:tcPr>
-            <w:tcW w:w="1740" w:type="dxa"/>
-            <w:tcBorders>
-              <w:top w:val="nil"/>
-              <w:left w:val="single" w:sz="4" w:space="0" w:color="auto"/>
-              <w:bottom w:val="nil"/>
-            </w:tcBorders>
-          </w:tcPr>
-          <w:p>
-            <w:pPr>
-              <w:tabs>
-                <w:tab w:val="left" w:pos="540"/>
-              </w:tabs>
-              <w:rPr>
-                <w:rFonts w:cs="Arial"/>
-              </w:rPr>
-            </w:pPr>
-            <w:r>
-              <w:rPr>
-                <w:rFonts w:cs="Arial"/>
-              </w:rPr>
-              <w:t>Address:</w:t>
-            </w:r>
-          </w:p>
-        </w:tc>
-        <w:tc>
-          <w:tcPr>
-            <w:tcW w:w="5359" w:type="dxa"/>
-            <w:gridSpan w:val="2"/>
+            <w:tcW w:w="7388" w:type="dxa"/>
+            <w:gridSpan w:val="3"/>
             <w:tcBorders>
               <w:top w:val="nil"/>
               <w:bottom w:val="nil"/>
@@ -1530,45 +2540,298 @@
             <w:r>
               <w:rPr>
                 <w:rFonts w:cs="Arial"/>
+                <w:noProof/>
+              </w:rPr>
+              <w:t xml:space="preserve">Name: </w:t>
+            </w:r>
+            <w:r>
+              <w:rPr>
+                <w:rFonts w:cs="Arial"/>
+                <w:noProof/>
+              </w:rPr>
+              <w:t xml:space="preserve">                    </w:t>
+            </w:r>
+            <w:r>
+              <w:rPr>
+                <w:rFonts w:cs="Arial"/>
+                <w:noProof/>
+              </w:rPr>
+              <w:t xml:space="preserve">{{ </w:t>
+            </w:r>
+            <w:r>
+              <w:rPr>
+                <w:rFonts w:cs="Arial"/>
+                <w:noProof/>
+              </w:rPr>
+              <w:t>director.</w:t>
+            </w:r>
+            <w:r>
+              <w:rPr>
+                <w:rFonts w:cs="Arial"/>
+                <w:noProof/>
+              </w:rPr>
+              <w:t>GUARANTORNAME</w:t>
+            </w:r>
+            <w:r>
+              <w:rPr>
+                <w:rFonts w:cs="Arial"/>
+                <w:noProof/>
+              </w:rPr>
+              <w:t xml:space="preserve"> | upper }}</w:t>
+            </w:r>
+            <w:r>
+              <w:rPr>
+                <w:rFonts w:cs="Arial"/>
                 <w:spacing w:val="-3"/>
               </w:rPr>
-              <w:t>Level 1, 274 Coventry Street, South Melbourne VIC 3205</w:t>
+              <w:t xml:space="preserve"> </w:t>
             </w:r>
           </w:p>
-        </w:tc>
-      </w:tr>
-      <w:tr>
-        <w:tc>
-          <w:tcPr>
-            <w:tcW w:w="2110" w:type="dxa"/>
-            <w:tcBorders>
-              <w:top w:val="nil"/>
-              <w:left w:val="nil"/>
-              <w:bottom w:val="nil"/>
-              <w:right w:val="single" w:sz="4" w:space="0" w:color="auto"/>
-            </w:tcBorders>
-          </w:tcPr>
           <w:p>
             <w:pPr>
               <w:tabs>
                 <w:tab w:val="left" w:pos="540"/>
               </w:tabs>
               <w:rPr>
-                <w:rFonts w:cs="Arial"/>
-                <w:b/>
+                <w:spacing w:val="-3"/>
               </w:rPr>
             </w:pPr>
+            <w:r>
+              <w:rPr>
+                <w:rFonts w:cs="Arial"/>
+                <w:spacing w:val="-3"/>
+              </w:rPr>
+              <w:t xml:space="preserve">Address: </w:t>
+            </w:r>
+            <w:r>
+              <w:rPr>
+                <w:rFonts w:cs="Arial"/>
+                <w:spacing w:val="-3"/>
+              </w:rPr>
+              <w:t xml:space="preserve">               </w:t>
+            </w:r>
+            <w:proofErr w:type="gramStart"/>
+            <w:r>
+              <w:rPr>
+                <w:rFonts w:cs="Arial"/>
+                <w:spacing w:val="-3"/>
+              </w:rPr>
+              <w:t xml:space="preserve">   </w:t>
+            </w:r>
+            <w:r>
+              <w:rPr>
+                <w:spacing w:val="-3"/>
+              </w:rPr>
+              <w:t xml:space="preserve">{{ </w:t>
+            </w:r>
+            <w:r>
+              <w:rPr>
+                <w:spacing w:val="-3"/>
+              </w:rPr>
+              <w:t>director</w:t>
+            </w:r>
+            <w:proofErr w:type="gramEnd"/>
+            <w:r>
+              <w:rPr>
+                <w:spacing w:val="-3"/>
+              </w:rPr>
+              <w:t>.</w:t>
+            </w:r>
+            <w:r>
+              <w:rPr>
+                <w:spacing w:val="-3"/>
+              </w:rPr>
+              <w:t>GUARANTORADDRESSLINE1</w:t>
+            </w:r>
+            <w:r>
+              <w:rPr>
+                <w:spacing w:val="-3"/>
+              </w:rPr>
+              <w:t xml:space="preserve"> | </w:t>
+            </w:r>
+            <w:proofErr w:type="gramStart"/>
+            <w:r>
+              <w:rPr>
+                <w:spacing w:val="-3"/>
+              </w:rPr>
+              <w:t>upper }</w:t>
+            </w:r>
+            <w:proofErr w:type="gramEnd"/>
+            <w:r>
+              <w:rPr>
+                <w:spacing w:val="-3"/>
+              </w:rPr>
+              <w:t>}</w:t>
+            </w:r>
+            <w:r>
+              <w:rPr>
+                <w:spacing w:val="-3"/>
+              </w:rPr>
+              <w:t>,</w:t>
+            </w:r>
+            <w:r>
+              <w:rPr>
+                <w:spacing w:val="-3"/>
+              </w:rPr>
+              <w:t xml:space="preserve"> </w:t>
+            </w:r>
+            <w:proofErr w:type="gramStart"/>
+            <w:r>
+              <w:rPr>
+                <w:spacing w:val="-3"/>
+              </w:rPr>
+              <w:t xml:space="preserve">{{ </w:t>
+            </w:r>
+            <w:proofErr w:type="spellStart"/>
+            <w:r>
+              <w:rPr>
+                <w:spacing w:val="-3"/>
+              </w:rPr>
+              <w:t>director</w:t>
+            </w:r>
+            <w:proofErr w:type="gramEnd"/>
+            <w:r>
+              <w:rPr>
+                <w:spacing w:val="-3"/>
+              </w:rPr>
+              <w:t>.</w:t>
+            </w:r>
+            <w:r>
+              <w:rPr>
+                <w:spacing w:val="-3"/>
+              </w:rPr>
+              <w:t>GUARANTORSUBURB</w:t>
+            </w:r>
+            <w:proofErr w:type="spellEnd"/>
+            <w:r>
+              <w:rPr>
+                <w:spacing w:val="-3"/>
+              </w:rPr>
+              <w:t xml:space="preserve"> | </w:t>
+            </w:r>
+            <w:proofErr w:type="gramStart"/>
+            <w:r>
+              <w:rPr>
+                <w:spacing w:val="-3"/>
+              </w:rPr>
+              <w:t>upper }</w:t>
+            </w:r>
+            <w:proofErr w:type="gramEnd"/>
+            <w:r>
+              <w:rPr>
+                <w:spacing w:val="-3"/>
+              </w:rPr>
+              <w:t>}</w:t>
+            </w:r>
+            <w:r>
+              <w:rPr>
+                <w:spacing w:val="-3"/>
+              </w:rPr>
+              <w:t xml:space="preserve"> </w:t>
+            </w:r>
+            <w:proofErr w:type="gramStart"/>
+            <w:r>
+              <w:rPr>
+                <w:spacing w:val="-3"/>
+              </w:rPr>
+              <w:t xml:space="preserve">{{ </w:t>
+            </w:r>
+            <w:proofErr w:type="spellStart"/>
+            <w:r>
+              <w:rPr>
+                <w:spacing w:val="-3"/>
+              </w:rPr>
+              <w:t>director</w:t>
+            </w:r>
+            <w:proofErr w:type="gramEnd"/>
+            <w:r>
+              <w:rPr>
+                <w:spacing w:val="-3"/>
+              </w:rPr>
+              <w:t>.</w:t>
+            </w:r>
+            <w:r>
+              <w:rPr>
+                <w:spacing w:val="-3"/>
+              </w:rPr>
+              <w:t>GUARANTORSTATE</w:t>
+            </w:r>
+            <w:proofErr w:type="spellEnd"/>
+            <w:r>
+              <w:rPr>
+                <w:spacing w:val="-3"/>
+              </w:rPr>
+              <w:t xml:space="preserve"> | </w:t>
+            </w:r>
+            <w:proofErr w:type="gramStart"/>
+            <w:r>
+              <w:rPr>
+                <w:spacing w:val="-3"/>
+              </w:rPr>
+              <w:t>upper }</w:t>
+            </w:r>
+            <w:proofErr w:type="gramEnd"/>
+            <w:r>
+              <w:rPr>
+                <w:spacing w:val="-3"/>
+              </w:rPr>
+              <w:t>}</w:t>
+            </w:r>
+            <w:r>
+              <w:rPr>
+                <w:spacing w:val="-3"/>
+              </w:rPr>
+              <w:t xml:space="preserve"> </w:t>
+            </w:r>
+            <w:proofErr w:type="gramStart"/>
+            <w:r>
+              <w:rPr>
+                <w:spacing w:val="-3"/>
+              </w:rPr>
+              <w:t xml:space="preserve">{{ </w:t>
+            </w:r>
+            <w:proofErr w:type="spellStart"/>
+            <w:r>
+              <w:rPr>
+                <w:spacing w:val="-3"/>
+              </w:rPr>
+              <w:t>director</w:t>
+            </w:r>
+            <w:proofErr w:type="gramEnd"/>
+            <w:r>
+              <w:rPr>
+                <w:spacing w:val="-3"/>
+              </w:rPr>
+              <w:t>.</w:t>
+            </w:r>
+            <w:proofErr w:type="gramStart"/>
+            <w:r>
+              <w:rPr>
+                <w:spacing w:val="-3"/>
+              </w:rPr>
+              <w:t>G</w:t>
+            </w:r>
+            <w:r>
+              <w:rPr>
+                <w:spacing w:val="-3"/>
+              </w:rPr>
+              <w:t>UARANTORPOSTCODE</w:t>
+            </w:r>
+            <w:proofErr w:type="spellEnd"/>
+            <w:r>
+              <w:rPr>
+                <w:spacing w:val="-3"/>
+              </w:rPr>
+              <w:t xml:space="preserve"> }</w:t>
+            </w:r>
+            <w:proofErr w:type="gramEnd"/>
+            <w:r>
+              <w:rPr>
+                <w:spacing w:val="-3"/>
+              </w:rPr>
+              <w:t>}</w:t>
+            </w:r>
           </w:p>
-        </w:tc>
-        <w:tc>
-          <w:tcPr>
-            <w:tcW w:w="1740" w:type="dxa"/>
-            <w:tcBorders>
-              <w:top w:val="nil"/>
-              <w:left w:val="single" w:sz="4" w:space="0" w:color="auto"/>
-              <w:bottom w:val="nil"/>
-            </w:tcBorders>
-          </w:tcPr>
           <w:p>
             <w:pPr>
               <w:tabs>
@@ -1576,32 +2839,84 @@
               </w:tabs>
               <w:rPr>
                 <w:rFonts w:cs="Arial"/>
+                <w:caps/>
+                <w:noProof/>
               </w:rPr>
             </w:pPr>
             <w:r>
               <w:rPr>
-                <w:rFonts w:cs="Arial"/>
-              </w:rPr>
-              <w:t>Email</w:t>
-            </w:r>
-            <w:r>
-              <w:rPr>
-                <w:rFonts w:cs="Arial"/>
-              </w:rPr>
-              <w:t>:</w:t>
+                <w:spacing w:val="-3"/>
+              </w:rPr>
+              <w:t>Email:</w:t>
+            </w:r>
+            <w:r>
+              <w:rPr>
+                <w:spacing w:val="-3"/>
+              </w:rPr>
+              <w:t xml:space="preserve">                    </w:t>
+            </w:r>
+            <w:proofErr w:type="gramStart"/>
+            <w:r>
+              <w:rPr>
+                <w:spacing w:val="-3"/>
+              </w:rPr>
+              <w:t xml:space="preserve">   </w:t>
+            </w:r>
+            <w:r>
+              <w:rPr>
+                <w:rFonts w:cs="Arial"/>
+                <w:caps/>
+                <w:noProof/>
+              </w:rPr>
+              <w:t>{</w:t>
+            </w:r>
+            <w:proofErr w:type="gramEnd"/>
+            <w:r>
+              <w:rPr>
+                <w:rFonts w:cs="Arial"/>
+                <w:caps/>
+                <w:noProof/>
+              </w:rPr>
+              <w:t xml:space="preserve">{ </w:t>
+            </w:r>
+            <w:r>
+              <w:rPr>
+                <w:rFonts w:cs="Arial"/>
+                <w:noProof/>
+              </w:rPr>
+              <w:t>director</w:t>
+            </w:r>
+            <w:r>
+              <w:rPr>
+                <w:rFonts w:cs="Arial"/>
+                <w:caps/>
+                <w:noProof/>
+              </w:rPr>
+              <w:t>.</w:t>
+            </w:r>
+            <w:r>
+              <w:rPr>
+                <w:rFonts w:cs="Arial"/>
+                <w:noProof/>
+              </w:rPr>
+              <w:t>GUARANTOREMAIL</w:t>
+            </w:r>
+            <w:r>
+              <w:rPr>
+                <w:rFonts w:cs="Arial"/>
+                <w:noProof/>
+              </w:rPr>
+              <w:t xml:space="preserve"> | upper </w:t>
+            </w:r>
+            <w:r>
+              <w:rPr>
+                <w:rFonts w:cs="Arial"/>
+                <w:caps/>
+                <w:noProof/>
+              </w:rPr>
+              <w:t>}}</w:t>
             </w:r>
           </w:p>
-        </w:tc>
-        <w:tc>
-          <w:tcPr>
-            <w:tcW w:w="5359" w:type="dxa"/>
-            <w:gridSpan w:val="2"/>
-            <w:tcBorders>
-              <w:top w:val="nil"/>
-              <w:bottom w:val="nil"/>
-              <w:right w:val="nil"/>
-            </w:tcBorders>
-          </w:tcPr>
           <w:p>
             <w:pPr>
               <w:tabs>
@@ -1609,621 +2924,18 @@
               </w:tabs>
               <w:rPr>
                 <w:rFonts w:cs="Arial"/>
-                <w:b/>
-                <w:spacing w:val="-3"/>
-              </w:rPr>
-            </w:pPr>
-            <w:r>
-              <w:rPr>
-                <w:rFonts w:cs="Arial"/>
-              </w:rPr>
-              <w:t>info@bc</w:t>
-            </w:r>
-            <w:r>
-              <w:rPr>
-                <w:rFonts w:cs="Arial"/>
-              </w:rPr>
-              <w:t>invest.co</w:t>
-            </w:r>
-          </w:p>
-        </w:tc>
-      </w:tr>
-      <w:tr>
-        <w:tc>
-          <w:tcPr>
-            <w:tcW w:w="2110" w:type="dxa"/>
-            <w:tcBorders>
-              <w:top w:val="nil"/>
-              <w:left w:val="nil"/>
-              <w:bottom w:val="single" w:sz="4" w:space="0" w:color="auto"/>
-              <w:right w:val="single" w:sz="4" w:space="0" w:color="auto"/>
-            </w:tcBorders>
-          </w:tcPr>
-          <w:p>
-            <w:pPr>
-              <w:tabs>
-                <w:tab w:val="left" w:pos="540"/>
-              </w:tabs>
-              <w:rPr>
-                <w:rFonts w:cs="Arial"/>
-                <w:b/>
-              </w:rPr>
-            </w:pPr>
-          </w:p>
-        </w:tc>
-        <w:tc>
-          <w:tcPr>
-            <w:tcW w:w="1740" w:type="dxa"/>
-            <w:tcBorders>
-              <w:top w:val="nil"/>
-              <w:left w:val="single" w:sz="4" w:space="0" w:color="auto"/>
-              <w:bottom w:val="single" w:sz="4" w:space="0" w:color="auto"/>
-            </w:tcBorders>
-          </w:tcPr>
-          <w:p>
-            <w:pPr>
-              <w:tabs>
-                <w:tab w:val="left" w:pos="540"/>
-              </w:tabs>
-              <w:rPr>
-                <w:rFonts w:cs="Arial"/>
-                <w:b/>
-              </w:rPr>
-            </w:pPr>
-          </w:p>
-        </w:tc>
-        <w:tc>
-          <w:tcPr>
-            <w:tcW w:w="5359" w:type="dxa"/>
-            <w:gridSpan w:val="2"/>
-            <w:tcBorders>
-              <w:top w:val="nil"/>
-              <w:bottom w:val="single" w:sz="4" w:space="0" w:color="auto"/>
-              <w:right w:val="nil"/>
-            </w:tcBorders>
-          </w:tcPr>
-          <w:p>
-            <w:pPr>
-              <w:tabs>
-                <w:tab w:val="left" w:pos="540"/>
-              </w:tabs>
-              <w:rPr>
-                <w:rFonts w:cs="Arial"/>
-                <w:b/>
-                <w:spacing w:val="-3"/>
+                <w:caps/>
+                <w:noProof/>
               </w:rPr>
             </w:pPr>
           </w:p>
         </w:tc>
       </w:tr>
       <w:tr>
-        <w:tc>
-          <w:tcPr>
-            <w:tcW w:w="2110" w:type="dxa"/>
-            <w:tcBorders>
-              <w:top w:val="single" w:sz="4" w:space="0" w:color="auto"/>
-              <w:left w:val="nil"/>
-              <w:bottom w:val="nil"/>
-              <w:right w:val="single" w:sz="4" w:space="0" w:color="auto"/>
-            </w:tcBorders>
-          </w:tcPr>
-          <w:p>
-            <w:pPr>
-              <w:tabs>
-                <w:tab w:val="left" w:pos="540"/>
-              </w:tabs>
-              <w:rPr>
-                <w:rFonts w:cs="Arial"/>
-                <w:b/>
-              </w:rPr>
-            </w:pPr>
-            <w:r>
-              <w:rPr>
-                <w:rFonts w:cs="Arial"/>
-                <w:b/>
-              </w:rPr>
-              <w:t>Borrower</w:t>
-            </w:r>
-          </w:p>
-        </w:tc>
-        <w:tc>
-          <w:tcPr>
-            <w:tcW w:w="1740" w:type="dxa"/>
-            <w:tcBorders>
-              <w:top w:val="single" w:sz="4" w:space="0" w:color="auto"/>
-              <w:left w:val="single" w:sz="4" w:space="0" w:color="auto"/>
-              <w:bottom w:val="nil"/>
-            </w:tcBorders>
-          </w:tcPr>
-          <w:p>
-            <w:pPr>
-              <w:tabs>
-                <w:tab w:val="left" w:pos="540"/>
-              </w:tabs>
-              <w:spacing w:after="115"/>
-              <w:rPr>
-                <w:rFonts w:cs="Arial"/>
-              </w:rPr>
-            </w:pPr>
-            <w:r>
-              <w:rPr>
-                <w:rFonts w:cs="Arial"/>
-              </w:rPr>
-              <w:t xml:space="preserve">Name: </w:t>
-            </w:r>
-          </w:p>
-        </w:tc>
-        <w:tc>
-          <w:tcPr>
-            <w:tcW w:w="5359" w:type="dxa"/>
-            <w:gridSpan w:val="2"/>
-            <w:tcBorders>
-              <w:top w:val="single" w:sz="4" w:space="0" w:color="auto"/>
-              <w:bottom w:val="nil"/>
-              <w:right w:val="nil"/>
-            </w:tcBorders>
-          </w:tcPr>
-          <w:p>
-            <w:pPr>
-              <w:tabs>
-                <w:tab w:val="left" w:pos="540"/>
-              </w:tabs>
-              <w:spacing w:after="115"/>
-              <w:rPr>
-                <w:rFonts w:cs="Arial"/>
-                <w:b/>
-                <w:spacing w:val="-3"/>
-              </w:rPr>
-            </w:pPr>
-            <w:r>
-              <w:rPr>
-                <w:rFonts w:cs="Arial"/>
-                <w:caps/>
-                <w:noProof/>
-              </w:rPr>
-              <w:t xml:space="preserve">{{ </w:t>
-            </w:r>
-            <w:r>
-              <w:rPr>
-                <w:rFonts w:cs="Arial"/>
-                <w:caps/>
-                <w:noProof/>
-              </w:rPr>
-              <w:t>BORDET1FULLNAMESAL</w:t>
-            </w:r>
-            <w:r>
-              <w:rPr>
-                <w:rFonts w:cs="Arial"/>
-                <w:caps/>
-                <w:noProof/>
-              </w:rPr>
-              <w:t xml:space="preserve"> }}</w:t>
-            </w:r>
-            <w:r>
-              <w:rPr>
-                <w:rFonts w:cs="Arial"/>
-                <w:caps/>
-                <w:noProof/>
-              </w:rPr>
-              <w:t xml:space="preserve"> </w:t>
-            </w:r>
-            <w:r>
-              <w:rPr>
-                <w:rFonts w:cs="Arial"/>
-                <w:caps/>
-                <w:noProof/>
-              </w:rPr>
-              <w:t xml:space="preserve">ATF </w:t>
-            </w:r>
-            <w:r>
-              <w:rPr>
-                <w:rFonts w:cs="Arial"/>
-                <w:caps/>
-                <w:noProof/>
-              </w:rPr>
-              <w:t xml:space="preserve">{{ </w:t>
-            </w:r>
-            <w:r>
-              <w:rPr>
-                <w:rFonts w:cs="Arial"/>
-                <w:caps/>
-                <w:noProof/>
-              </w:rPr>
-              <w:t>BORDET1TRUSTNAME</w:t>
-            </w:r>
-            <w:r>
-              <w:rPr>
-                <w:rFonts w:cs="Arial"/>
-                <w:caps/>
-                <w:noProof/>
-              </w:rPr>
-              <w:t xml:space="preserve"> }}</w:t>
-            </w:r>
-          </w:p>
-        </w:tc>
-      </w:tr>
-      <w:tr>
-        <w:tc>
-          <w:tcPr>
-            <w:tcW w:w="2110" w:type="dxa"/>
-            <w:tcBorders>
-              <w:top w:val="nil"/>
-              <w:left w:val="nil"/>
-              <w:bottom w:val="nil"/>
-              <w:right w:val="single" w:sz="4" w:space="0" w:color="auto"/>
-            </w:tcBorders>
-          </w:tcPr>
-          <w:p>
-            <w:pPr>
-              <w:tabs>
-                <w:tab w:val="left" w:pos="540"/>
-              </w:tabs>
-              <w:rPr>
-                <w:rFonts w:cs="Arial"/>
-                <w:b/>
-              </w:rPr>
-            </w:pPr>
-          </w:p>
-        </w:tc>
-        <w:tc>
-          <w:tcPr>
-            <w:tcW w:w="1740" w:type="dxa"/>
-            <w:tcBorders>
-              <w:top w:val="nil"/>
-              <w:left w:val="single" w:sz="4" w:space="0" w:color="auto"/>
-              <w:bottom w:val="nil"/>
-            </w:tcBorders>
-          </w:tcPr>
-          <w:p>
-            <w:pPr>
-              <w:tabs>
-                <w:tab w:val="left" w:pos="540"/>
-              </w:tabs>
-              <w:spacing w:after="115"/>
-              <w:rPr>
-                <w:rFonts w:cs="Arial"/>
-              </w:rPr>
-            </w:pPr>
-            <w:r>
-              <w:rPr>
-                <w:rFonts w:cs="Arial"/>
-              </w:rPr>
-              <w:t>ACN:</w:t>
-            </w:r>
-          </w:p>
-        </w:tc>
-        <w:tc>
-          <w:tcPr>
-            <w:tcW w:w="5359" w:type="dxa"/>
-            <w:gridSpan w:val="2"/>
-            <w:tcBorders>
-              <w:top w:val="nil"/>
-              <w:bottom w:val="nil"/>
-              <w:right w:val="nil"/>
-            </w:tcBorders>
-          </w:tcPr>
-          <w:p>
-            <w:pPr>
-              <w:tabs>
-                <w:tab w:val="left" w:pos="540"/>
-              </w:tabs>
-              <w:spacing w:after="115"/>
-              <w:rPr>
-                <w:rFonts w:cs="Arial"/>
-                <w:spacing w:val="-3"/>
-              </w:rPr>
-            </w:pPr>
-            <w:r>
-              <w:rPr>
-                <w:rFonts w:cs="Arial"/>
-                <w:caps/>
-                <w:noProof/>
-              </w:rPr>
-              <w:t xml:space="preserve">{{ </w:t>
-            </w:r>
-            <w:r>
-              <w:rPr>
-                <w:rFonts w:cs="Arial"/>
-                <w:caps/>
-                <w:noProof/>
-              </w:rPr>
-              <w:t>BORDET1ACN</w:t>
-            </w:r>
-            <w:r>
-              <w:rPr>
-                <w:rFonts w:cs="Arial"/>
-                <w:caps/>
-                <w:noProof/>
-              </w:rPr>
-              <w:t xml:space="preserve"> }}</w:t>
-            </w:r>
-          </w:p>
-        </w:tc>
-      </w:tr>
-      <w:tr>
-        <w:tc>
-          <w:tcPr>
-            <w:tcW w:w="2110" w:type="dxa"/>
-            <w:tcBorders>
-              <w:left w:val="nil"/>
-              <w:right w:val="single" w:sz="4" w:space="0" w:color="auto"/>
-            </w:tcBorders>
-          </w:tcPr>
-          <w:p>
-            <w:pPr>
-              <w:tabs>
-                <w:tab w:val="left" w:pos="540"/>
-              </w:tabs>
-              <w:rPr>
-                <w:rFonts w:cs="Arial"/>
-                <w:b/>
-              </w:rPr>
-            </w:pPr>
-          </w:p>
-        </w:tc>
-        <w:tc>
-          <w:tcPr>
-            <w:tcW w:w="1740" w:type="dxa"/>
-            <w:tcBorders>
-              <w:left w:val="single" w:sz="4" w:space="0" w:color="auto"/>
-            </w:tcBorders>
-          </w:tcPr>
-          <w:p>
-            <w:pPr>
-              <w:tabs>
-                <w:tab w:val="left" w:pos="540"/>
-              </w:tabs>
-              <w:spacing w:after="115"/>
-              <w:rPr>
-                <w:rFonts w:cs="Arial"/>
-              </w:rPr>
-            </w:pPr>
-            <w:r>
-              <w:rPr>
-                <w:rFonts w:cs="Arial"/>
-              </w:rPr>
-              <w:t>Address:</w:t>
-            </w:r>
-          </w:p>
-        </w:tc>
-        <w:tc>
-          <w:tcPr>
-            <w:tcW w:w="5359" w:type="dxa"/>
-            <w:gridSpan w:val="2"/>
-            <w:tcBorders>
-              <w:right w:val="nil"/>
-            </w:tcBorders>
-          </w:tcPr>
-          <w:p>
-            <w:pPr>
-              <w:tabs>
-                <w:tab w:val="left" w:pos="540"/>
-              </w:tabs>
-              <w:spacing w:after="115"/>
-              <w:rPr>
-                <w:rFonts w:cs="Arial"/>
-                <w:b/>
-                <w:spacing w:val="-3"/>
-              </w:rPr>
-            </w:pPr>
-            <w:r>
-              <w:rPr>
-                <w:rFonts w:cs="Arial"/>
-                <w:caps/>
-                <w:noProof/>
-              </w:rPr>
-              <w:t xml:space="preserve">{{ </w:t>
-            </w:r>
-            <w:r>
-              <w:rPr>
-                <w:rFonts w:cs="Arial"/>
-                <w:caps/>
-                <w:noProof/>
-              </w:rPr>
-              <w:t>BORDET1ADDRESSLINE1</w:t>
-            </w:r>
-            <w:r>
-              <w:rPr>
-                <w:rFonts w:cs="Arial"/>
-                <w:caps/>
-                <w:noProof/>
-              </w:rPr>
-              <w:t xml:space="preserve"> }}</w:t>
-            </w:r>
-            <w:r>
-              <w:rPr>
-                <w:rFonts w:cs="Arial"/>
-                <w:caps/>
-                <w:noProof/>
-              </w:rPr>
-              <w:t xml:space="preserve">, </w:t>
-            </w:r>
-            <w:r>
-              <w:rPr>
-                <w:rFonts w:cs="Arial"/>
-                <w:caps/>
-                <w:noProof/>
-              </w:rPr>
-              <w:t xml:space="preserve">{{ </w:t>
-            </w:r>
-            <w:r>
-              <w:rPr>
-                <w:rFonts w:cs="Arial"/>
-                <w:caps/>
-                <w:noProof/>
-              </w:rPr>
-              <w:t>BORDET1SUBURB</w:t>
-            </w:r>
-            <w:r>
-              <w:rPr>
-                <w:rFonts w:cs="Arial"/>
-                <w:caps/>
-                <w:noProof/>
-              </w:rPr>
-              <w:t xml:space="preserve"> }}</w:t>
-            </w:r>
-            <w:r>
-              <w:rPr>
-                <w:rFonts w:cs="Arial"/>
-                <w:caps/>
-                <w:noProof/>
-              </w:rPr>
-              <w:t xml:space="preserve"> </w:t>
-            </w:r>
-            <w:r>
-              <w:rPr>
-                <w:rFonts w:cs="Arial"/>
-                <w:caps/>
-                <w:noProof/>
-              </w:rPr>
-              <w:t xml:space="preserve">{{ </w:t>
-            </w:r>
-            <w:r>
-              <w:rPr>
-                <w:rFonts w:cs="Arial"/>
-                <w:caps/>
-                <w:noProof/>
-              </w:rPr>
-              <w:t>BORDET1STATE</w:t>
-            </w:r>
-            <w:r>
-              <w:rPr>
-                <w:rFonts w:cs="Arial"/>
-                <w:caps/>
-                <w:noProof/>
-              </w:rPr>
-              <w:t xml:space="preserve"> }}</w:t>
-            </w:r>
-            <w:r>
-              <w:rPr>
-                <w:rFonts w:cs="Arial"/>
-                <w:caps/>
-                <w:noProof/>
-              </w:rPr>
-              <w:t xml:space="preserve"> </w:t>
-            </w:r>
-            <w:r>
-              <w:rPr>
-                <w:rFonts w:cs="Arial"/>
-                <w:caps/>
-                <w:noProof/>
-              </w:rPr>
-              <w:t xml:space="preserve">{{ </w:t>
-            </w:r>
-            <w:r>
-              <w:rPr>
-                <w:rFonts w:cs="Arial"/>
-                <w:caps/>
-                <w:noProof/>
-              </w:rPr>
-              <w:t>BORDET1POSTCODE</w:t>
-            </w:r>
-            <w:r>
-              <w:rPr>
-                <w:rFonts w:cs="Arial"/>
-                <w:caps/>
-                <w:noProof/>
-              </w:rPr>
-              <w:t xml:space="preserve"> }}</w:t>
-            </w:r>
-          </w:p>
-        </w:tc>
-      </w:tr>
-      <w:tr>
-        <w:tc>
-          <w:tcPr>
-            <w:tcW w:w="2110" w:type="dxa"/>
-            <w:tcBorders>
-              <w:left w:val="nil"/>
-              <w:right w:val="single" w:sz="4" w:space="0" w:color="auto"/>
-            </w:tcBorders>
-          </w:tcPr>
-          <w:p>
-            <w:pPr>
-              <w:tabs>
-                <w:tab w:val="left" w:pos="540"/>
-              </w:tabs>
-              <w:rPr>
-                <w:rFonts w:cs="Arial"/>
-                <w:b/>
-              </w:rPr>
-            </w:pPr>
-          </w:p>
-        </w:tc>
-        <w:tc>
-          <w:tcPr>
-            <w:tcW w:w="1740" w:type="dxa"/>
-            <w:tcBorders>
-              <w:left w:val="single" w:sz="4" w:space="0" w:color="auto"/>
-            </w:tcBorders>
-          </w:tcPr>
-          <w:p>
-            <w:pPr>
-              <w:tabs>
-                <w:tab w:val="left" w:pos="540"/>
-              </w:tabs>
-              <w:spacing w:after="115"/>
-              <w:rPr>
-                <w:rFonts w:cs="Arial"/>
-              </w:rPr>
-            </w:pPr>
-            <w:r>
-              <w:rPr>
-                <w:rFonts w:cs="Arial"/>
-              </w:rPr>
-              <w:t>Email:</w:t>
-            </w:r>
-          </w:p>
-        </w:tc>
-        <w:tc>
-          <w:tcPr>
-            <w:tcW w:w="5359" w:type="dxa"/>
-            <w:gridSpan w:val="2"/>
-            <w:tcBorders>
-              <w:right w:val="nil"/>
-            </w:tcBorders>
-          </w:tcPr>
-          <w:p>
-            <w:pPr>
-              <w:tabs>
-                <w:tab w:val="left" w:pos="540"/>
-              </w:tabs>
-              <w:spacing w:after="115"/>
-              <w:rPr>
-                <w:rFonts w:cs="Arial"/>
-                <w:spacing w:val="-3"/>
-              </w:rPr>
-            </w:pPr>
-            <w:r>
-              <w:rPr>
-                <w:rFonts w:cs="Arial"/>
-                <w:caps/>
-                <w:noProof/>
-              </w:rPr>
-              <w:t xml:space="preserve">{{ </w:t>
-            </w:r>
-            <w:r>
-              <w:rPr>
-                <w:rFonts w:cs="Arial"/>
-                <w:caps/>
-                <w:noProof/>
-              </w:rPr>
-              <w:t>BORDET1EMAILADDRESS</w:t>
-            </w:r>
-            <w:r>
-              <w:rPr>
-                <w:rFonts w:cs="Arial"/>
-                <w:caps/>
-                <w:noProof/>
-              </w:rPr>
-              <w:t xml:space="preserve"> }}</w:t>
-            </w:r>
-          </w:p>
-        </w:tc>
-      </w:tr>
-      <w:tr>
         <w:trPr>
-          <w:trHeight w:val="73"/>
+          <w:gridAfter w:val="1"/>
+          <w:wAfter w:w="289" w:type="dxa"/>
+          <w:trHeight w:val="167"/>
         </w:trPr>
         <w:tc>
           <w:tcPr>
@@ -2259,20 +2971,48 @@
               <w:tabs>
                 <w:tab w:val="left" w:pos="540"/>
               </w:tabs>
-              <w:spacing w:after="115"/>
-              <w:rPr>
-                <w:rFonts w:cs="Arial"/>
-                <w:b/>
+              <w:rPr>
+                <w:rFonts w:cs="Arial"/>
               </w:rPr>
             </w:pPr>
+            <w:r>
+              <w:rPr>
+                <w:rFonts w:cs="Arial"/>
+              </w:rPr>
+              <w:t>{%</w:t>
+            </w:r>
+            <w:r>
+              <w:rPr>
+                <w:rFonts w:cs="Arial"/>
+              </w:rPr>
+              <w:t>tr</w:t>
+            </w:r>
+            <w:r>
+              <w:rPr>
+                <w:rFonts w:cs="Arial"/>
+              </w:rPr>
+              <w:t xml:space="preserve"> </w:t>
+            </w:r>
+            <w:proofErr w:type="spellStart"/>
+            <w:r>
+              <w:rPr>
+                <w:rFonts w:cs="Arial"/>
+              </w:rPr>
+              <w:t>endfor</w:t>
+            </w:r>
+            <w:proofErr w:type="spellEnd"/>
+            <w:r>
+              <w:rPr>
+                <w:rFonts w:cs="Arial"/>
+              </w:rPr>
+              <w:t xml:space="preserve"> %}</w:t>
+            </w:r>
           </w:p>
         </w:tc>
         <w:tc>
           <w:tcPr>
             <w:tcW w:w="5359" w:type="dxa"/>
-            <w:gridSpan w:val="2"/>
             <w:tcBorders>
-              <w:bottom w:val="nil"/>
               <w:right w:val="nil"/>
             </w:tcBorders>
           </w:tcPr>
@@ -2281,10 +3021,8 @@
               <w:tabs>
                 <w:tab w:val="left" w:pos="540"/>
               </w:tabs>
-              <w:spacing w:after="115"/>
-              <w:rPr>
-                <w:rFonts w:cs="Arial"/>
-                <w:b/>
+              <w:rPr>
+                <w:rFonts w:cs="Arial"/>
                 <w:spacing w:val="-3"/>
               </w:rPr>
             </w:pPr>
@@ -2292,6 +3030,11 @@
         </w:tc>
       </w:tr>
       <w:tr>
+        <w:trPr>
+          <w:gridAfter w:val="1"/>
+          <w:wAfter w:w="289" w:type="dxa"/>
+          <w:trHeight w:val="167"/>
+        </w:trPr>
         <w:tc>
           <w:tcPr>
             <w:tcW w:w="2110" w:type="dxa"/>
@@ -2329,7 +3072,6 @@
               <w:tabs>
                 <w:tab w:val="left" w:pos="540"/>
               </w:tabs>
-              <w:spacing w:after="115"/>
               <w:rPr>
                 <w:rFonts w:cs="Arial"/>
               </w:rPr>
@@ -2339,666 +3081,6 @@
         <w:tc>
           <w:tcPr>
             <w:tcW w:w="5359" w:type="dxa"/>
-            <w:gridSpan w:val="2"/>
-            <w:tcBorders>
-              <w:top w:val="nil"/>
-              <w:left w:val="nil"/>
-              <w:bottom w:val="single" w:sz="4" w:space="0" w:color="auto"/>
-              <w:right w:val="nil"/>
-            </w:tcBorders>
-          </w:tcPr>
-          <w:p>
-            <w:pPr>
-              <w:tabs>
-                <w:tab w:val="left" w:pos="540"/>
-              </w:tabs>
-              <w:spacing w:after="115"/>
-              <w:rPr>
-                <w:rFonts w:cs="Arial"/>
-                <w:noProof/>
-              </w:rPr>
-            </w:pPr>
-          </w:p>
-        </w:tc>
-      </w:tr>
-      <w:tr>
-        <w:trPr>
-          <w:gridAfter w:val="1"/>
-          <w:wAfter w:w="1740" w:type="dxa"/>
-        </w:trPr>
-        <w:tc>
-          <w:tcPr>
-            <w:tcW w:w="2110" w:type="dxa"/>
-            <w:tcBorders>
-              <w:top w:val="nil"/>
-              <w:left w:val="nil"/>
-              <w:bottom w:val="nil"/>
-              <w:right w:val="single" w:sz="4" w:space="0" w:color="auto"/>
-            </w:tcBorders>
-          </w:tcPr>
-          <w:p>
-            <w:pPr>
-              <w:tabs>
-                <w:tab w:val="left" w:pos="540"/>
-              </w:tabs>
-              <w:rPr>
-                <w:rFonts w:cs="Arial"/>
-                <w:b/>
-              </w:rPr>
-            </w:pPr>
-          </w:p>
-        </w:tc>
-        <w:tc>
-          <w:tcPr>
-            <w:tcW w:w="5359" w:type="dxa"/>
-            <w:gridSpan w:val="2"/>
-            <w:tcBorders>
-              <w:top w:val="nil"/>
-              <w:bottom w:val="nil"/>
-              <w:right w:val="nil"/>
-            </w:tcBorders>
-          </w:tcPr>
-          <w:p>
-            <w:pPr>
-              <w:tabs>
-                <w:tab w:val="left" w:pos="540"/>
-              </w:tabs>
-              <w:rPr>
-                <w:rFonts w:cs="Arial"/>
-                <w:noProof/>
-              </w:rPr>
-            </w:pPr>
-            <w:r>
-              <w:rPr>
-                <w:rFonts w:cs="Arial"/>
-              </w:rPr>
-              <w:t>{%tr for director in directors %}</w:t>
-            </w:r>
-          </w:p>
-        </w:tc>
-      </w:tr>
-      <w:tr>
-        <w:trPr>
-          <w:gridAfter w:val="1"/>
-          <w:wAfter w:w="1740" w:type="dxa"/>
-          <w:trHeight w:val="1693"/>
-        </w:trPr>
-        <w:tc>
-          <w:tcPr>
-            <w:tcW w:w="2110" w:type="dxa"/>
-            <w:tcBorders>
-              <w:top w:val="nil"/>
-              <w:left w:val="nil"/>
-              <w:bottom w:val="nil"/>
-              <w:right w:val="single" w:sz="4" w:space="0" w:color="auto"/>
-            </w:tcBorders>
-          </w:tcPr>
-          <w:p>
-            <w:pPr>
-              <w:tabs>
-                <w:tab w:val="left" w:pos="540"/>
-              </w:tabs>
-              <w:rPr>
-                <w:rFonts w:cs="Arial"/>
-                <w:b/>
-              </w:rPr>
-            </w:pPr>
-            <w:bookmarkStart w:id="1" w:name="_Hlk209532433"/>
-            <w:proofErr w:type="gramStart"/>
-            <w:r>
-              <w:rPr>
-                <w:rFonts w:cs="Arial"/>
-                <w:b/>
-              </w:rPr>
-              <w:t>{{ "</w:t>
-            </w:r>
-            <w:proofErr w:type="gramEnd"/>
-            <w:r>
-              <w:rPr>
-                <w:rFonts w:cs="Arial"/>
-                <w:b/>
-              </w:rPr>
-              <w:t xml:space="preserve">Guarantor\n(you)" if </w:t>
-            </w:r>
-            <w:proofErr w:type="spellStart"/>
-            <w:proofErr w:type="gramStart"/>
-            <w:r>
-              <w:rPr>
-                <w:rFonts w:cs="Arial"/>
-                <w:b/>
-              </w:rPr>
-              <w:t>loop.first</w:t>
-            </w:r>
-            <w:proofErr w:type="spellEnd"/>
-            <w:proofErr w:type="gramEnd"/>
-            <w:r>
-              <w:rPr>
-                <w:rFonts w:cs="Arial"/>
-                <w:b/>
-              </w:rPr>
-              <w:t xml:space="preserve"> else "" }}</w:t>
-            </w:r>
-          </w:p>
-        </w:tc>
-        <w:tc>
-          <w:tcPr>
-            <w:tcW w:w="5359" w:type="dxa"/>
-            <w:gridSpan w:val="2"/>
-            <w:tcBorders>
-              <w:top w:val="nil"/>
-              <w:bottom w:val="nil"/>
-              <w:right w:val="nil"/>
-            </w:tcBorders>
-          </w:tcPr>
-          <w:p>
-            <w:pPr>
-              <w:tabs>
-                <w:tab w:val="left" w:pos="540"/>
-              </w:tabs>
-              <w:rPr>
-                <w:rFonts w:cs="Arial"/>
-                <w:spacing w:val="-3"/>
-              </w:rPr>
-            </w:pPr>
-            <w:r>
-              <w:rPr>
-                <w:rFonts w:cs="Arial"/>
-                <w:noProof/>
-              </w:rPr>
-              <w:t xml:space="preserve">Name: </w:t>
-            </w:r>
-            <w:r>
-              <w:rPr>
-                <w:rFonts w:cs="Arial"/>
-                <w:noProof/>
-              </w:rPr>
-              <w:t xml:space="preserve">{{ </w:t>
-            </w:r>
-            <w:r>
-              <w:rPr>
-                <w:rFonts w:cs="Arial"/>
-                <w:noProof/>
-              </w:rPr>
-              <w:t>director.</w:t>
-            </w:r>
-            <w:r>
-              <w:rPr>
-                <w:rFonts w:cs="Arial"/>
-                <w:noProof/>
-              </w:rPr>
-              <w:t>GUARANTORNAME</w:t>
-            </w:r>
-            <w:r>
-              <w:rPr>
-                <w:rFonts w:cs="Arial"/>
-                <w:noProof/>
-              </w:rPr>
-              <w:t xml:space="preserve"> | upper }}</w:t>
-            </w:r>
-            <w:r>
-              <w:rPr>
-                <w:rFonts w:cs="Arial"/>
-                <w:spacing w:val="-3"/>
-              </w:rPr>
-              <w:t xml:space="preserve"> </w:t>
-            </w:r>
-          </w:p>
-          <w:p>
-            <w:pPr>
-              <w:tabs>
-                <w:tab w:val="left" w:pos="540"/>
-              </w:tabs>
-              <w:rPr>
-                <w:spacing w:val="-3"/>
-              </w:rPr>
-            </w:pPr>
-            <w:r>
-              <w:rPr>
-                <w:rFonts w:cs="Arial"/>
-                <w:spacing w:val="-3"/>
-              </w:rPr>
-              <w:t xml:space="preserve">Address: </w:t>
-            </w:r>
-            <w:proofErr w:type="gramStart"/>
-            <w:r>
-              <w:rPr>
-                <w:spacing w:val="-3"/>
-              </w:rPr>
-              <w:t xml:space="preserve">{{ </w:t>
-            </w:r>
-            <w:r>
-              <w:rPr>
-                <w:spacing w:val="-3"/>
-              </w:rPr>
-              <w:t>director</w:t>
-            </w:r>
-            <w:proofErr w:type="gramEnd"/>
-            <w:r>
-              <w:rPr>
-                <w:spacing w:val="-3"/>
-              </w:rPr>
-              <w:t>.</w:t>
-            </w:r>
-            <w:r>
-              <w:rPr>
-                <w:spacing w:val="-3"/>
-              </w:rPr>
-              <w:t>GUARANTORADDRESSLINE1</w:t>
-            </w:r>
-            <w:r>
-              <w:rPr>
-                <w:spacing w:val="-3"/>
-              </w:rPr>
-              <w:t xml:space="preserve"> | </w:t>
-            </w:r>
-            <w:proofErr w:type="gramStart"/>
-            <w:r>
-              <w:rPr>
-                <w:spacing w:val="-3"/>
-              </w:rPr>
-              <w:t>upper }</w:t>
-            </w:r>
-            <w:proofErr w:type="gramEnd"/>
-            <w:r>
-              <w:rPr>
-                <w:spacing w:val="-3"/>
-              </w:rPr>
-              <w:t>}</w:t>
-            </w:r>
-            <w:r>
-              <w:rPr>
-                <w:spacing w:val="-3"/>
-              </w:rPr>
-              <w:t>,</w:t>
-            </w:r>
-            <w:r>
-              <w:rPr>
-                <w:spacing w:val="-3"/>
-              </w:rPr>
-              <w:t xml:space="preserve"> </w:t>
-            </w:r>
-            <w:proofErr w:type="gramStart"/>
-            <w:r>
-              <w:rPr>
-                <w:spacing w:val="-3"/>
-              </w:rPr>
-              <w:t xml:space="preserve">{{ </w:t>
-            </w:r>
-            <w:proofErr w:type="spellStart"/>
-            <w:r>
-              <w:rPr>
-                <w:spacing w:val="-3"/>
-              </w:rPr>
-              <w:t>director</w:t>
-            </w:r>
-            <w:proofErr w:type="gramEnd"/>
-            <w:r>
-              <w:rPr>
-                <w:spacing w:val="-3"/>
-              </w:rPr>
-              <w:t>.</w:t>
-            </w:r>
-            <w:r>
-              <w:rPr>
-                <w:spacing w:val="-3"/>
-              </w:rPr>
-              <w:t>GUARANTORSUBURB</w:t>
-            </w:r>
-            <w:proofErr w:type="spellEnd"/>
-            <w:r>
-              <w:rPr>
-                <w:spacing w:val="-3"/>
-              </w:rPr>
-              <w:t xml:space="preserve"> | </w:t>
-            </w:r>
-            <w:proofErr w:type="gramStart"/>
-            <w:r>
-              <w:rPr>
-                <w:spacing w:val="-3"/>
-              </w:rPr>
-              <w:t>upper }</w:t>
-            </w:r>
-            <w:proofErr w:type="gramEnd"/>
-            <w:r>
-              <w:rPr>
-                <w:spacing w:val="-3"/>
-              </w:rPr>
-              <w:t>}</w:t>
-            </w:r>
-            <w:r>
-              <w:rPr>
-                <w:spacing w:val="-3"/>
-              </w:rPr>
-              <w:t xml:space="preserve"> </w:t>
-            </w:r>
-            <w:proofErr w:type="gramStart"/>
-            <w:r>
-              <w:rPr>
-                <w:spacing w:val="-3"/>
-              </w:rPr>
-              <w:t xml:space="preserve">{{ </w:t>
-            </w:r>
-            <w:proofErr w:type="spellStart"/>
-            <w:r>
-              <w:rPr>
-                <w:spacing w:val="-3"/>
-              </w:rPr>
-              <w:t>director</w:t>
-            </w:r>
-            <w:proofErr w:type="gramEnd"/>
-            <w:r>
-              <w:rPr>
-                <w:spacing w:val="-3"/>
-              </w:rPr>
-              <w:t>.</w:t>
-            </w:r>
-            <w:r>
-              <w:rPr>
-                <w:spacing w:val="-3"/>
-              </w:rPr>
-              <w:t>GUARANTORSTATE</w:t>
-            </w:r>
-            <w:proofErr w:type="spellEnd"/>
-            <w:r>
-              <w:rPr>
-                <w:spacing w:val="-3"/>
-              </w:rPr>
-              <w:t xml:space="preserve"> | </w:t>
-            </w:r>
-            <w:proofErr w:type="gramStart"/>
-            <w:r>
-              <w:rPr>
-                <w:spacing w:val="-3"/>
-              </w:rPr>
-              <w:t>upper }</w:t>
-            </w:r>
-            <w:proofErr w:type="gramEnd"/>
-            <w:r>
-              <w:rPr>
-                <w:spacing w:val="-3"/>
-              </w:rPr>
-              <w:t>}</w:t>
-            </w:r>
-            <w:r>
-              <w:rPr>
-                <w:spacing w:val="-3"/>
-              </w:rPr>
-              <w:t xml:space="preserve"> </w:t>
-            </w:r>
-            <w:proofErr w:type="gramStart"/>
-            <w:r>
-              <w:rPr>
-                <w:spacing w:val="-3"/>
-              </w:rPr>
-              <w:t xml:space="preserve">{{ </w:t>
-            </w:r>
-            <w:proofErr w:type="spellStart"/>
-            <w:r>
-              <w:rPr>
-                <w:spacing w:val="-3"/>
-              </w:rPr>
-              <w:t>director</w:t>
-            </w:r>
-            <w:proofErr w:type="gramEnd"/>
-            <w:r>
-              <w:rPr>
-                <w:spacing w:val="-3"/>
-              </w:rPr>
-              <w:t>.</w:t>
-            </w:r>
-            <w:proofErr w:type="gramStart"/>
-            <w:r>
-              <w:rPr>
-                <w:spacing w:val="-3"/>
-              </w:rPr>
-              <w:t>G</w:t>
-            </w:r>
-            <w:r>
-              <w:rPr>
-                <w:spacing w:val="-3"/>
-              </w:rPr>
-              <w:t>UARANTORPOSTCODE</w:t>
-            </w:r>
-            <w:proofErr w:type="spellEnd"/>
-            <w:r>
-              <w:rPr>
-                <w:spacing w:val="-3"/>
-              </w:rPr>
-              <w:t xml:space="preserve"> }</w:t>
-            </w:r>
-            <w:proofErr w:type="gramEnd"/>
-            <w:r>
-              <w:rPr>
-                <w:spacing w:val="-3"/>
-              </w:rPr>
-              <w:t>}</w:t>
-            </w:r>
-          </w:p>
-          <w:p>
-            <w:pPr>
-              <w:tabs>
-                <w:tab w:val="left" w:pos="540"/>
-              </w:tabs>
-              <w:rPr>
-                <w:rFonts w:cs="Arial"/>
-                <w:caps/>
-                <w:noProof/>
-              </w:rPr>
-            </w:pPr>
-            <w:r>
-              <w:rPr>
-                <w:spacing w:val="-3"/>
-              </w:rPr>
-              <w:t xml:space="preserve">Email: </w:t>
-            </w:r>
-            <w:r>
-              <w:rPr>
-                <w:rFonts w:cs="Arial"/>
-                <w:caps/>
-                <w:noProof/>
-              </w:rPr>
-              <w:t xml:space="preserve">{{ </w:t>
-            </w:r>
-            <w:r>
-              <w:rPr>
-                <w:rFonts w:cs="Arial"/>
-                <w:noProof/>
-              </w:rPr>
-              <w:t>director</w:t>
-            </w:r>
-            <w:r>
-              <w:rPr>
-                <w:rFonts w:cs="Arial"/>
-                <w:caps/>
-                <w:noProof/>
-              </w:rPr>
-              <w:t>.</w:t>
-            </w:r>
-            <w:r>
-              <w:rPr>
-                <w:rFonts w:cs="Arial"/>
-                <w:noProof/>
-              </w:rPr>
-              <w:t>GUARANTOREMAIL</w:t>
-            </w:r>
-            <w:r>
-              <w:rPr>
-                <w:rFonts w:cs="Arial"/>
-                <w:noProof/>
-              </w:rPr>
-              <w:t xml:space="preserve"> | upper </w:t>
-            </w:r>
-            <w:r>
-              <w:rPr>
-                <w:rFonts w:cs="Arial"/>
-                <w:caps/>
-                <w:noProof/>
-              </w:rPr>
-              <w:t>}}</w:t>
-            </w:r>
-          </w:p>
-          <w:p>
-            <w:pPr>
-              <w:tabs>
-                <w:tab w:val="left" w:pos="540"/>
-              </w:tabs>
-              <w:rPr>
-                <w:rFonts w:cs="Arial"/>
-                <w:caps/>
-                <w:noProof/>
-              </w:rPr>
-            </w:pPr>
-          </w:p>
-        </w:tc>
-      </w:tr>
-      <w:tr>
-        <w:trPr>
-          <w:trHeight w:val="167"/>
-        </w:trPr>
-        <w:tc>
-          <w:tcPr>
-            <w:tcW w:w="2110" w:type="dxa"/>
-            <w:tcBorders>
-              <w:left w:val="nil"/>
-              <w:bottom w:val="nil"/>
-              <w:right w:val="single" w:sz="4" w:space="0" w:color="auto"/>
-            </w:tcBorders>
-          </w:tcPr>
-          <w:p>
-            <w:pPr>
-              <w:tabs>
-                <w:tab w:val="left" w:pos="540"/>
-              </w:tabs>
-              <w:rPr>
-                <w:rFonts w:cs="Arial"/>
-                <w:b/>
-              </w:rPr>
-            </w:pPr>
-          </w:p>
-        </w:tc>
-        <w:tc>
-          <w:tcPr>
-            <w:tcW w:w="1740" w:type="dxa"/>
-            <w:tcBorders>
-              <w:left w:val="single" w:sz="4" w:space="0" w:color="auto"/>
-              <w:bottom w:val="nil"/>
-            </w:tcBorders>
-          </w:tcPr>
-          <w:p>
-            <w:pPr>
-              <w:tabs>
-                <w:tab w:val="left" w:pos="540"/>
-              </w:tabs>
-              <w:rPr>
-                <w:rFonts w:cs="Arial"/>
-              </w:rPr>
-            </w:pPr>
-            <w:r>
-              <w:rPr>
-                <w:rFonts w:cs="Arial"/>
-              </w:rPr>
-              <w:t>{%</w:t>
-            </w:r>
-            <w:r>
-              <w:rPr>
-                <w:rFonts w:cs="Arial"/>
-              </w:rPr>
-              <w:t>tr</w:t>
-            </w:r>
-            <w:r>
-              <w:rPr>
-                <w:rFonts w:cs="Arial"/>
-              </w:rPr>
-              <w:t xml:space="preserve"> </w:t>
-            </w:r>
-            <w:proofErr w:type="spellStart"/>
-            <w:r>
-              <w:rPr>
-                <w:rFonts w:cs="Arial"/>
-              </w:rPr>
-              <w:t>endfor</w:t>
-            </w:r>
-            <w:proofErr w:type="spellEnd"/>
-            <w:r>
-              <w:rPr>
-                <w:rFonts w:cs="Arial"/>
-              </w:rPr>
-              <w:t xml:space="preserve"> %}</w:t>
-            </w:r>
-          </w:p>
-        </w:tc>
-        <w:tc>
-          <w:tcPr>
-            <w:tcW w:w="5359" w:type="dxa"/>
-            <w:gridSpan w:val="2"/>
-            <w:tcBorders>
-              <w:right w:val="nil"/>
-            </w:tcBorders>
-          </w:tcPr>
-          <w:p>
-            <w:pPr>
-              <w:tabs>
-                <w:tab w:val="left" w:pos="540"/>
-              </w:tabs>
-              <w:rPr>
-                <w:rFonts w:cs="Arial"/>
-                <w:spacing w:val="-3"/>
-              </w:rPr>
-            </w:pPr>
-          </w:p>
-        </w:tc>
-      </w:tr>
-      <w:tr>
-        <w:trPr>
-          <w:trHeight w:val="167"/>
-        </w:trPr>
-        <w:tc>
-          <w:tcPr>
-            <w:tcW w:w="2110" w:type="dxa"/>
-            <w:tcBorders>
-              <w:top w:val="nil"/>
-              <w:left w:val="nil"/>
-              <w:bottom w:val="single" w:sz="4" w:space="0" w:color="auto"/>
-              <w:right w:val="single" w:sz="4" w:space="0" w:color="auto"/>
-            </w:tcBorders>
-          </w:tcPr>
-          <w:p>
-            <w:pPr>
-              <w:tabs>
-                <w:tab w:val="left" w:pos="540"/>
-              </w:tabs>
-              <w:rPr>
-                <w:rFonts w:cs="Arial"/>
-                <w:b/>
-              </w:rPr>
-            </w:pPr>
-          </w:p>
-        </w:tc>
-        <w:tc>
-          <w:tcPr>
-            <w:tcW w:w="1740" w:type="dxa"/>
-            <w:tcBorders>
-              <w:top w:val="nil"/>
-              <w:left w:val="single" w:sz="4" w:space="0" w:color="auto"/>
-              <w:bottom w:val="single" w:sz="4" w:space="0" w:color="auto"/>
-              <w:right w:val="nil"/>
-            </w:tcBorders>
-          </w:tcPr>
-          <w:p>
-            <w:pPr>
-              <w:tabs>
-                <w:tab w:val="left" w:pos="540"/>
-              </w:tabs>
-              <w:rPr>
-                <w:rFonts w:cs="Arial"/>
-              </w:rPr>
-            </w:pPr>
-          </w:p>
-        </w:tc>
-        <w:tc>
-          <w:tcPr>
-            <w:tcW w:w="5359" w:type="dxa"/>
-            <w:gridSpan w:val="2"/>
             <w:tcBorders>
               <w:left w:val="nil"/>
               <w:right w:val="nil"/>
@@ -3019,6 +3101,10 @@
       </w:tr>
       <w:bookmarkEnd w:id="1"/>
       <w:tr>
+        <w:trPr>
+          <w:gridAfter w:val="1"/>
+          <w:wAfter w:w="289" w:type="dxa"/>
+        </w:trPr>
         <w:tc>
           <w:tcPr>
             <w:tcW w:w="2110" w:type="dxa"/>
@@ -3084,7 +3170,6 @@
         <w:tc>
           <w:tcPr>
             <w:tcW w:w="5359" w:type="dxa"/>
-            <w:gridSpan w:val="2"/>
             <w:tcBorders>
               <w:top w:val="single" w:sz="4" w:space="0" w:color="auto"/>
               <w:left w:val="nil"/>
@@ -3129,6 +3214,10 @@
         </w:tc>
       </w:tr>
       <w:tr>
+        <w:trPr>
+          <w:gridAfter w:val="1"/>
+          <w:wAfter w:w="289" w:type="dxa"/>
+        </w:trPr>
         <w:tc>
           <w:tcPr>
             <w:tcW w:w="2110" w:type="dxa"/>
@@ -3180,7 +3269,6 @@
         <w:tc>
           <w:tcPr>
             <w:tcW w:w="5359" w:type="dxa"/>
-            <w:gridSpan w:val="2"/>
             <w:tcBorders>
               <w:left w:val="nil"/>
               <w:bottom w:val="nil"/>
@@ -3247,6 +3335,10 @@
         </w:tc>
       </w:tr>
       <w:tr>
+        <w:trPr>
+          <w:gridAfter w:val="1"/>
+          <w:wAfter w:w="289" w:type="dxa"/>
+        </w:trPr>
         <w:tc>
           <w:tcPr>
             <w:tcW w:w="2110" w:type="dxa"/>
@@ -3272,7 +3364,7 @@
         <w:tc>
           <w:tcPr>
             <w:tcW w:w="7099" w:type="dxa"/>
-            <w:gridSpan w:val="3"/>
+            <w:gridSpan w:val="2"/>
             <w:tcBorders>
               <w:top w:val="nil"/>
               <w:left w:val="single" w:sz="4" w:space="0" w:color="auto"/>
@@ -3293,6 +3385,10 @@
         </w:tc>
       </w:tr>
       <w:tr>
+        <w:trPr>
+          <w:gridAfter w:val="1"/>
+          <w:wAfter w:w="289" w:type="dxa"/>
+        </w:trPr>
         <w:tc>
           <w:tcPr>
             <w:tcW w:w="2110" w:type="dxa"/>
@@ -3357,7 +3453,6 @@
         <w:tc>
           <w:tcPr>
             <w:tcW w:w="5359" w:type="dxa"/>
-            <w:gridSpan w:val="2"/>
             <w:tcBorders>
               <w:top w:val="single" w:sz="4" w:space="0" w:color="auto"/>
               <w:bottom w:val="nil"/>
@@ -3411,6 +3506,10 @@
         </w:tc>
       </w:tr>
       <w:tr>
+        <w:trPr>
+          <w:gridAfter w:val="1"/>
+          <w:wAfter w:w="289" w:type="dxa"/>
+        </w:trPr>
         <w:tc>
           <w:tcPr>
             <w:tcW w:w="2110" w:type="dxa"/>
@@ -3462,7 +3561,6 @@
         <w:tc>
           <w:tcPr>
             <w:tcW w:w="5359" w:type="dxa"/>
-            <w:gridSpan w:val="2"/>
             <w:tcBorders>
               <w:top w:val="nil"/>
               <w:bottom w:val="nil"/>
@@ -3605,6 +3703,10 @@
         </w:tc>
       </w:tr>
       <w:tr>
+        <w:trPr>
+          <w:gridAfter w:val="1"/>
+          <w:wAfter w:w="289" w:type="dxa"/>
+        </w:trPr>
         <w:tc>
           <w:tcPr>
             <w:tcW w:w="2110" w:type="dxa"/>
@@ -3650,7 +3752,6 @@
         <w:tc>
           <w:tcPr>
             <w:tcW w:w="5359" w:type="dxa"/>
-            <w:gridSpan w:val="2"/>
             <w:tcBorders>
               <w:top w:val="nil"/>
               <w:bottom w:val="single" w:sz="4" w:space="0" w:color="auto"/>
@@ -3670,6 +3771,10 @@
         </w:tc>
       </w:tr>
       <w:tr>
+        <w:trPr>
+          <w:gridAfter w:val="1"/>
+          <w:wAfter w:w="289" w:type="dxa"/>
+        </w:trPr>
         <w:tc>
           <w:tcPr>
             <w:tcW w:w="2110" w:type="dxa"/>
@@ -3702,7 +3807,7 @@
         <w:tc>
           <w:tcPr>
             <w:tcW w:w="7099" w:type="dxa"/>
-            <w:gridSpan w:val="3"/>
+            <w:gridSpan w:val="2"/>
             <w:tcBorders>
               <w:top w:val="single" w:sz="4" w:space="0" w:color="auto"/>
               <w:left w:val="single" w:sz="4" w:space="0" w:color="auto"/>
@@ -3747,6 +3852,10 @@
         </w:tc>
       </w:tr>
       <w:tr>
+        <w:trPr>
+          <w:gridAfter w:val="1"/>
+          <w:wAfter w:w="289" w:type="dxa"/>
+        </w:trPr>
         <w:tc>
           <w:tcPr>
             <w:tcW w:w="2110" w:type="dxa"/>
@@ -3792,7 +3901,6 @@
         <w:tc>
           <w:tcPr>
             <w:tcW w:w="5359" w:type="dxa"/>
-            <w:gridSpan w:val="2"/>
             <w:tcBorders>
               <w:top w:val="nil"/>
               <w:bottom w:val="single" w:sz="4" w:space="0" w:color="auto"/>
@@ -3812,6 +3920,10 @@
         </w:tc>
       </w:tr>
       <w:tr>
+        <w:trPr>
+          <w:gridAfter w:val="1"/>
+          <w:wAfter w:w="289" w:type="dxa"/>
+        </w:trPr>
         <w:tc>
           <w:tcPr>
             <w:tcW w:w="2110" w:type="dxa"/>
@@ -3844,7 +3956,7 @@
         <w:tc>
           <w:tcPr>
             <w:tcW w:w="7099" w:type="dxa"/>
-            <w:gridSpan w:val="3"/>
+            <w:gridSpan w:val="2"/>
             <w:tcBorders>
               <w:top w:val="single" w:sz="4" w:space="0" w:color="auto"/>
               <w:left w:val="single" w:sz="4" w:space="0" w:color="auto"/>
@@ -3873,6 +3985,10 @@
         </w:tc>
       </w:tr>
       <w:tr>
+        <w:trPr>
+          <w:gridAfter w:val="1"/>
+          <w:wAfter w:w="289" w:type="dxa"/>
+        </w:trPr>
         <w:tc>
           <w:tcPr>
             <w:tcW w:w="2110" w:type="dxa"/>
@@ -3918,7 +4034,6 @@
         <w:tc>
           <w:tcPr>
             <w:tcW w:w="5359" w:type="dxa"/>
-            <w:gridSpan w:val="2"/>
             <w:tcBorders>
               <w:top w:val="nil"/>
               <w:bottom w:val="single" w:sz="4" w:space="0" w:color="auto"/>
@@ -3939,6 +4054,10 @@
         </w:tc>
       </w:tr>
       <w:tr>
+        <w:trPr>
+          <w:gridAfter w:val="1"/>
+          <w:wAfter w:w="289" w:type="dxa"/>
+        </w:trPr>
         <w:tc>
           <w:tcPr>
             <w:tcW w:w="2110" w:type="dxa"/>
@@ -3971,7 +4090,7 @@
         <w:tc>
           <w:tcPr>
             <w:tcW w:w="7099" w:type="dxa"/>
-            <w:gridSpan w:val="3"/>
+            <w:gridSpan w:val="2"/>
             <w:tcBorders>
               <w:top w:val="single" w:sz="4" w:space="0" w:color="auto"/>
               <w:left w:val="single" w:sz="4" w:space="0" w:color="auto"/>
@@ -4031,6 +4150,10 @@
         </w:tc>
       </w:tr>
       <w:tr>
+        <w:trPr>
+          <w:gridAfter w:val="1"/>
+          <w:wAfter w:w="289" w:type="dxa"/>
+        </w:trPr>
         <w:tc>
           <w:tcPr>
             <w:tcW w:w="2110" w:type="dxa"/>
@@ -4063,7 +4186,7 @@
         <w:tc>
           <w:tcPr>
             <w:tcW w:w="7099" w:type="dxa"/>
-            <w:gridSpan w:val="3"/>
+            <w:gridSpan w:val="2"/>
             <w:tcBorders>
               <w:top w:val="single" w:sz="4" w:space="0" w:color="auto"/>
               <w:left w:val="single" w:sz="4" w:space="0" w:color="auto"/>

</xml_diff>